<commit_message>
Correção de KDA dos clubes(Arsenal e Man. City) e placar de um jogo da fase grupos e atualização da pontuação dos torneios
</commit_message>
<xml_diff>
--- a/Dados/Ranking.docx
+++ b/Dados/Ranking.docx
@@ -28,7 +28,7 @@
           <w:u w:val="single"/>
           <w:shd w:val="clear" w:color="auto" w:fill="FFFFFF"/>
         </w:rPr>
-        <w:t>Ra</w:t>
+        <w:t>Ranking da FI</w:t>
       </w:r>
       <w:bookmarkStart w:id="0" w:name="_GoBack"/>
       <w:bookmarkEnd w:id="0"/>
@@ -44,7 +44,7 @@
           <w:u w:val="single"/>
           <w:shd w:val="clear" w:color="auto" w:fill="FFFFFF"/>
         </w:rPr>
-        <w:t>nking da FIFA (UERN)</w:t>
+        <w:t>FA (UERN)</w:t>
       </w:r>
     </w:p>
     <w:p>
@@ -203,7 +203,7 @@
                 <w:shd w:val="clear" w:color="auto" w:fill="FFFFFF"/>
               </w:rPr>
               <w:drawing>
-                <wp:anchor distT="0" distB="0" distL="114300" distR="114300" simplePos="0" relativeHeight="251744256" behindDoc="0" locked="0" layoutInCell="1" allowOverlap="1" wp14:anchorId="25C83A6B">
+                <wp:anchor distT="0" distB="0" distL="114300" distR="114300" simplePos="0" relativeHeight="251763712" behindDoc="0" locked="0" layoutInCell="1" allowOverlap="1" wp14:anchorId="523E2017" wp14:editId="3461EB5F">
                   <wp:simplePos x="0" y="0"/>
                   <wp:positionH relativeFrom="column">
                     <wp:posOffset>273050</wp:posOffset>
@@ -333,7 +333,7 @@
                 <w:sz w:val="30"/>
                 <w:szCs w:val="30"/>
               </w:rPr>
-              <w:t>10</w:t>
+              <w:t>8</w:t>
             </w:r>
           </w:p>
         </w:tc>
@@ -389,7 +389,7 @@
                 <w:shd w:val="clear" w:color="auto" w:fill="FFFFFF"/>
               </w:rPr>
               <w:drawing>
-                <wp:anchor distT="0" distB="0" distL="114300" distR="114300" simplePos="0" relativeHeight="251742208" behindDoc="0" locked="0" layoutInCell="1" allowOverlap="1" wp14:anchorId="6715CC0F" wp14:editId="4A425AFA">
+                <wp:anchor distT="0" distB="0" distL="114300" distR="114300" simplePos="0" relativeHeight="251762688" behindDoc="0" locked="0" layoutInCell="1" allowOverlap="1" wp14:anchorId="2B8F6D43" wp14:editId="385F5D56">
                   <wp:simplePos x="0" y="0"/>
                   <wp:positionH relativeFrom="column">
                     <wp:posOffset>290195</wp:posOffset>
@@ -513,7 +513,7 @@
                 <w:sz w:val="30"/>
                 <w:szCs w:val="30"/>
               </w:rPr>
-              <w:t>6</w:t>
+              <w:t>5</w:t>
             </w:r>
           </w:p>
         </w:tc>
@@ -566,7 +566,7 @@
                 <w:szCs w:val="32"/>
               </w:rPr>
               <w:drawing>
-                <wp:anchor distT="0" distB="0" distL="114300" distR="114300" simplePos="0" relativeHeight="251741184" behindDoc="0" locked="0" layoutInCell="1" allowOverlap="1" wp14:anchorId="3C0961EC" wp14:editId="4EFE764C">
+                <wp:anchor distT="0" distB="0" distL="114300" distR="114300" simplePos="0" relativeHeight="251761664" behindDoc="0" locked="0" layoutInCell="1" allowOverlap="1" wp14:anchorId="3D8C7659" wp14:editId="50A50075">
                   <wp:simplePos x="0" y="0"/>
                   <wp:positionH relativeFrom="column">
                     <wp:posOffset>233680</wp:posOffset>
@@ -695,7 +695,7 @@
                 <w:sz w:val="30"/>
                 <w:szCs w:val="30"/>
               </w:rPr>
-              <w:t>6</w:t>
+              <w:t>4</w:t>
             </w:r>
           </w:p>
         </w:tc>
@@ -739,7 +739,7 @@
                 <w:shd w:val="clear" w:color="auto" w:fill="FFFFFF"/>
               </w:rPr>
               <w:drawing>
-                <wp:anchor distT="0" distB="0" distL="114300" distR="114300" simplePos="0" relativeHeight="251745280" behindDoc="0" locked="0" layoutInCell="1" allowOverlap="1">
+                <wp:anchor distT="0" distB="0" distL="114300" distR="114300" simplePos="0" relativeHeight="251764736" behindDoc="0" locked="0" layoutInCell="1" allowOverlap="1" wp14:anchorId="650F7752" wp14:editId="1D61776F">
                   <wp:simplePos x="0" y="0"/>
                   <wp:positionH relativeFrom="column">
                     <wp:posOffset>339725</wp:posOffset>
@@ -876,7 +876,171 @@
                 <w:sz w:val="30"/>
                 <w:szCs w:val="30"/>
               </w:rPr>
-              <w:t>3</w:t>
+              <w:t>2</w:t>
+            </w:r>
+          </w:p>
+        </w:tc>
+      </w:tr>
+      <w:tr>
+        <w:trPr>
+          <w:trHeight w:val="958"/>
+        </w:trPr>
+        <w:tc>
+          <w:tcPr>
+            <w:tcW w:w="8106" w:type="dxa"/>
+            <w:tcBorders>
+              <w:top w:val="single" w:sz="2" w:space="0" w:color="000001"/>
+              <w:left w:val="single" w:sz="2" w:space="0" w:color="000001"/>
+              <w:bottom w:val="single" w:sz="2" w:space="0" w:color="000001"/>
+              <w:right w:val="nil"/>
+            </w:tcBorders>
+            <w:hideMark/>
+          </w:tcPr>
+          <w:p>
+            <w:pPr>
+              <w:pStyle w:val="Contedodatabela"/>
+              <w:spacing w:before="171" w:after="171"/>
+              <w:rPr>
+                <w:rFonts w:ascii="Consolas" w:hAnsi="Consolas" w:cs="Arial"/>
+                <w:b/>
+                <w:sz w:val="32"/>
+                <w:szCs w:val="32"/>
+                <w:shd w:val="clear" w:color="auto" w:fill="FFFFFF"/>
+              </w:rPr>
+            </w:pPr>
+            <w:r>
+              <w:rPr>
+                <w:rFonts w:ascii="Consolas" w:hAnsi="Consolas"/>
+                <w:b/>
+                <w:bCs/>
+                <w:i/>
+                <w:iCs/>
+                <w:noProof/>
+                <w:sz w:val="32"/>
+                <w:szCs w:val="32"/>
+              </w:rPr>
+              <w:drawing>
+                <wp:anchor distT="0" distB="0" distL="114300" distR="114300" simplePos="0" relativeHeight="251767808" behindDoc="0" locked="0" layoutInCell="1" allowOverlap="1" wp14:anchorId="0A473242" wp14:editId="685FC9C4">
+                  <wp:simplePos x="0" y="0"/>
+                  <wp:positionH relativeFrom="column">
+                    <wp:posOffset>339090</wp:posOffset>
+                  </wp:positionH>
+                  <wp:positionV relativeFrom="paragraph">
+                    <wp:posOffset>0</wp:posOffset>
+                  </wp:positionV>
+                  <wp:extent cx="611505" cy="719455"/>
+                  <wp:effectExtent l="0" t="0" r="0" b="4445"/>
+                  <wp:wrapSquare wrapText="bothSides"/>
+                  <wp:docPr id="4" name="Imagem 4" descr="C:\Users\bmarinho\Downloads\Arsenal.png"/>
+                  <wp:cNvGraphicFramePr>
+                    <a:graphicFrameLocks xmlns:a="http://schemas.openxmlformats.org/drawingml/2006/main" noChangeAspect="1"/>
+                  </wp:cNvGraphicFramePr>
+                  <a:graphic xmlns:a="http://schemas.openxmlformats.org/drawingml/2006/main">
+                    <a:graphicData uri="http://schemas.openxmlformats.org/drawingml/2006/picture">
+                      <pic:pic xmlns:pic="http://schemas.openxmlformats.org/drawingml/2006/picture">
+                        <pic:nvPicPr>
+                          <pic:cNvPr id="0" name="Picture 3" descr="C:\Users\bmarinho\Downloads\Arsenal.png"/>
+                          <pic:cNvPicPr>
+                            <a:picLocks noChangeAspect="1" noChangeArrowheads="1"/>
+                          </pic:cNvPicPr>
+                        </pic:nvPicPr>
+                        <pic:blipFill>
+                          <a:blip r:embed="rId11" cstate="print">
+                            <a:extLst>
+                              <a:ext uri="{28A0092B-C50C-407E-A947-70E740481C1C}">
+                                <a14:useLocalDpi xmlns:a14="http://schemas.microsoft.com/office/drawing/2010/main" val="0"/>
+                              </a:ext>
+                            </a:extLst>
+                          </a:blip>
+                          <a:srcRect/>
+                          <a:stretch>
+                            <a:fillRect/>
+                          </a:stretch>
+                        </pic:blipFill>
+                        <pic:spPr bwMode="auto">
+                          <a:xfrm>
+                            <a:off x="0" y="0"/>
+                            <a:ext cx="611505" cy="719455"/>
+                          </a:xfrm>
+                          <a:prstGeom prst="rect">
+                            <a:avLst/>
+                          </a:prstGeom>
+                          <a:noFill/>
+                          <a:ln>
+                            <a:noFill/>
+                          </a:ln>
+                        </pic:spPr>
+                      </pic:pic>
+                    </a:graphicData>
+                  </a:graphic>
+                </wp:anchor>
+              </w:drawing>
+            </w:r>
+            <w:r>
+              <w:rPr>
+                <w:rFonts w:ascii="Consolas" w:hAnsi="Consolas" w:cs="Arial"/>
+                <w:b/>
+                <w:sz w:val="32"/>
+                <w:szCs w:val="32"/>
+                <w:shd w:val="clear" w:color="auto" w:fill="FFFFFF"/>
+              </w:rPr>
+              <w:t>Arsenal Football Club</w:t>
+            </w:r>
+          </w:p>
+          <w:p>
+            <w:pPr>
+              <w:pStyle w:val="Contedodatabela"/>
+              <w:spacing w:before="171" w:after="171"/>
+              <w:rPr>
+                <w:rFonts w:ascii="Consolas" w:hAnsi="Consolas" w:cs="Arial"/>
+                <w:i/>
+                <w:sz w:val="28"/>
+                <w:szCs w:val="28"/>
+                <w:highlight w:val="lightGray"/>
+                <w:shd w:val="clear" w:color="auto" w:fill="FFFFFF"/>
+              </w:rPr>
+            </w:pPr>
+            <w:r>
+              <w:rPr>
+                <w:rFonts w:ascii="Consolas" w:hAnsi="Consolas" w:cs="Arial"/>
+                <w:i/>
+                <w:sz w:val="28"/>
+                <w:szCs w:val="28"/>
+                <w:shd w:val="clear" w:color="auto" w:fill="FFFFFF"/>
+              </w:rPr>
+              <w:t>Eudivan</w:t>
+            </w:r>
+          </w:p>
+        </w:tc>
+        <w:tc>
+          <w:tcPr>
+            <w:tcW w:w="1427" w:type="dxa"/>
+            <w:tcBorders>
+              <w:top w:val="single" w:sz="2" w:space="0" w:color="000001"/>
+              <w:left w:val="single" w:sz="2" w:space="0" w:color="000001"/>
+              <w:bottom w:val="single" w:sz="2" w:space="0" w:color="000001"/>
+              <w:right w:val="single" w:sz="2" w:space="0" w:color="000001"/>
+            </w:tcBorders>
+            <w:hideMark/>
+          </w:tcPr>
+          <w:p>
+            <w:pPr>
+              <w:pStyle w:val="Contedodatabela"/>
+              <w:spacing w:before="171" w:after="171"/>
+              <w:jc w:val="center"/>
+              <w:rPr>
+                <w:rFonts w:ascii="Consolas" w:hAnsi="Consolas"/>
+                <w:sz w:val="30"/>
+                <w:szCs w:val="30"/>
+              </w:rPr>
+            </w:pPr>
+            <w:r>
+              <w:rPr>
+                <w:rFonts w:ascii="Consolas" w:hAnsi="Consolas"/>
+                <w:sz w:val="30"/>
+                <w:szCs w:val="30"/>
+              </w:rPr>
+              <w:t>1</w:t>
             </w:r>
           </w:p>
         </w:tc>
@@ -923,7 +1087,7 @@
                 <w:shd w:val="clear" w:color="auto" w:fill="FFFFFF"/>
               </w:rPr>
               <w:drawing>
-                <wp:anchor distT="0" distB="0" distL="114300" distR="114300" simplePos="0" relativeHeight="251747328" behindDoc="0" locked="0" layoutInCell="1" allowOverlap="1" wp14:anchorId="24D3890A" wp14:editId="623CFB8E">
+                <wp:anchor distT="0" distB="0" distL="114300" distR="114300" simplePos="0" relativeHeight="251766784" behindDoc="0" locked="0" layoutInCell="1" allowOverlap="1" wp14:anchorId="6B9A9F35" wp14:editId="25DA9CC8">
                   <wp:simplePos x="0" y="0"/>
                   <wp:positionH relativeFrom="column">
                     <wp:posOffset>303530</wp:posOffset>
@@ -934,7 +1098,7 @@
                   <wp:extent cx="647700" cy="647700"/>
                   <wp:effectExtent l="0" t="0" r="0" b="0"/>
                   <wp:wrapSquare wrapText="bothSides"/>
-                  <wp:docPr id="12" name="Imagem 12"/>
+                  <wp:docPr id="6" name="Imagem 6"/>
                   <wp:cNvGraphicFramePr>
                     <a:graphicFrameLocks xmlns:a="http://schemas.openxmlformats.org/drawingml/2006/main" noChangeAspect="1"/>
                   </wp:cNvGraphicFramePr>
@@ -948,7 +1112,7 @@
                           </pic:cNvPicPr>
                         </pic:nvPicPr>
                         <pic:blipFill>
-                          <a:blip r:embed="rId11" cstate="print">
+                          <a:blip r:embed="rId12" cstate="print">
                             <a:extLst>
                               <a:ext uri="{28A0092B-C50C-407E-A947-70E740481C1C}">
                                 <a14:useLocalDpi xmlns:a14="http://schemas.microsoft.com/office/drawing/2010/main" val="0"/>
@@ -1090,7 +1254,8 @@
           <w:p>
             <w:pPr>
               <w:pStyle w:val="Contedodatabela"/>
-              <w:spacing w:before="171" w:after="171"/>
+              <w:spacing w:after="0" w:line="360" w:lineRule="auto"/>
+              <w:jc w:val="both"/>
               <w:rPr>
                 <w:rFonts w:ascii="Consolas" w:hAnsi="Consolas" w:cs="Arial"/>
                 <w:b/>
@@ -1111,172 +1276,7 @@
                 <w:szCs w:val="32"/>
               </w:rPr>
               <w:drawing>
-                <wp:anchor distT="0" distB="0" distL="114300" distR="114300" simplePos="0" relativeHeight="251739136" behindDoc="0" locked="0" layoutInCell="1" allowOverlap="1" wp14:anchorId="713C8F22" wp14:editId="3B4BF946">
-                  <wp:simplePos x="0" y="0"/>
-                  <wp:positionH relativeFrom="column">
-                    <wp:posOffset>339090</wp:posOffset>
-                  </wp:positionH>
-                  <wp:positionV relativeFrom="paragraph">
-                    <wp:posOffset>0</wp:posOffset>
-                  </wp:positionV>
-                  <wp:extent cx="611505" cy="719455"/>
-                  <wp:effectExtent l="0" t="0" r="0" b="4445"/>
-                  <wp:wrapSquare wrapText="bothSides"/>
-                  <wp:docPr id="4" name="Imagem 4" descr="C:\Users\bmarinho\Downloads\Arsenal.png"/>
-                  <wp:cNvGraphicFramePr>
-                    <a:graphicFrameLocks xmlns:a="http://schemas.openxmlformats.org/drawingml/2006/main" noChangeAspect="1"/>
-                  </wp:cNvGraphicFramePr>
-                  <a:graphic xmlns:a="http://schemas.openxmlformats.org/drawingml/2006/main">
-                    <a:graphicData uri="http://schemas.openxmlformats.org/drawingml/2006/picture">
-                      <pic:pic xmlns:pic="http://schemas.openxmlformats.org/drawingml/2006/picture">
-                        <pic:nvPicPr>
-                          <pic:cNvPr id="0" name="Picture 3" descr="C:\Users\bmarinho\Downloads\Arsenal.png"/>
-                          <pic:cNvPicPr>
-                            <a:picLocks noChangeAspect="1" noChangeArrowheads="1"/>
-                          </pic:cNvPicPr>
-                        </pic:nvPicPr>
-                        <pic:blipFill>
-                          <a:blip r:embed="rId12" cstate="print">
-                            <a:extLst>
-                              <a:ext uri="{28A0092B-C50C-407E-A947-70E740481C1C}">
-                                <a14:useLocalDpi xmlns:a14="http://schemas.microsoft.com/office/drawing/2010/main" val="0"/>
-                              </a:ext>
-                            </a:extLst>
-                          </a:blip>
-                          <a:srcRect/>
-                          <a:stretch>
-                            <a:fillRect/>
-                          </a:stretch>
-                        </pic:blipFill>
-                        <pic:spPr bwMode="auto">
-                          <a:xfrm>
-                            <a:off x="0" y="0"/>
-                            <a:ext cx="611505" cy="719455"/>
-                          </a:xfrm>
-                          <a:prstGeom prst="rect">
-                            <a:avLst/>
-                          </a:prstGeom>
-                          <a:noFill/>
-                          <a:ln>
-                            <a:noFill/>
-                          </a:ln>
-                        </pic:spPr>
-                      </pic:pic>
-                    </a:graphicData>
-                  </a:graphic>
-                </wp:anchor>
-              </w:drawing>
-            </w:r>
-            <w:r>
-              <w:rPr>
-                <w:rFonts w:ascii="Consolas" w:hAnsi="Consolas" w:cs="Arial"/>
-                <w:b/>
-                <w:sz w:val="32"/>
-                <w:szCs w:val="32"/>
-                <w:shd w:val="clear" w:color="auto" w:fill="FFFFFF"/>
-              </w:rPr>
-              <w:t>Arsenal Football Club</w:t>
-            </w:r>
-          </w:p>
-          <w:p>
-            <w:pPr>
-              <w:pStyle w:val="Contedodatabela"/>
-              <w:spacing w:before="171" w:after="171"/>
-              <w:rPr>
-                <w:rFonts w:ascii="Consolas" w:hAnsi="Consolas" w:cs="Arial"/>
-                <w:i/>
-                <w:sz w:val="28"/>
-                <w:szCs w:val="28"/>
-                <w:highlight w:val="lightGray"/>
-                <w:shd w:val="clear" w:color="auto" w:fill="FFFFFF"/>
-              </w:rPr>
-            </w:pPr>
-            <w:r>
-              <w:rPr>
-                <w:rFonts w:ascii="Consolas" w:hAnsi="Consolas" w:cs="Arial"/>
-                <w:i/>
-                <w:sz w:val="28"/>
-                <w:szCs w:val="28"/>
-                <w:shd w:val="clear" w:color="auto" w:fill="FFFFFF"/>
-              </w:rPr>
-              <w:t>Eudivan</w:t>
-            </w:r>
-          </w:p>
-        </w:tc>
-        <w:tc>
-          <w:tcPr>
-            <w:tcW w:w="1427" w:type="dxa"/>
-            <w:tcBorders>
-              <w:top w:val="single" w:sz="2" w:space="0" w:color="000001"/>
-              <w:left w:val="single" w:sz="2" w:space="0" w:color="000001"/>
-              <w:bottom w:val="single" w:sz="2" w:space="0" w:color="000001"/>
-              <w:right w:val="single" w:sz="2" w:space="0" w:color="000001"/>
-            </w:tcBorders>
-            <w:hideMark/>
-          </w:tcPr>
-          <w:p>
-            <w:pPr>
-              <w:pStyle w:val="Contedodatabela"/>
-              <w:spacing w:before="171" w:after="171"/>
-              <w:jc w:val="center"/>
-              <w:rPr>
-                <w:rFonts w:ascii="Consolas" w:hAnsi="Consolas"/>
-                <w:sz w:val="30"/>
-                <w:szCs w:val="30"/>
-              </w:rPr>
-            </w:pPr>
-            <w:r>
-              <w:rPr>
-                <w:rFonts w:ascii="Consolas" w:hAnsi="Consolas"/>
-                <w:sz w:val="30"/>
-                <w:szCs w:val="30"/>
-              </w:rPr>
-              <w:t>1</w:t>
-            </w:r>
-          </w:p>
-        </w:tc>
-      </w:tr>
-      <w:tr>
-        <w:trPr>
-          <w:trHeight w:val="958"/>
-        </w:trPr>
-        <w:tc>
-          <w:tcPr>
-            <w:tcW w:w="8106" w:type="dxa"/>
-            <w:tcBorders>
-              <w:top w:val="single" w:sz="2" w:space="0" w:color="000001"/>
-              <w:left w:val="single" w:sz="2" w:space="0" w:color="000001"/>
-              <w:bottom w:val="single" w:sz="2" w:space="0" w:color="000001"/>
-              <w:right w:val="nil"/>
-            </w:tcBorders>
-            <w:hideMark/>
-          </w:tcPr>
-          <w:p>
-            <w:pPr>
-              <w:pStyle w:val="Contedodatabela"/>
-              <w:spacing w:after="0" w:line="360" w:lineRule="auto"/>
-              <w:jc w:val="both"/>
-              <w:rPr>
-                <w:rFonts w:ascii="Consolas" w:hAnsi="Consolas" w:cs="Arial"/>
-                <w:b/>
-                <w:sz w:val="32"/>
-                <w:szCs w:val="32"/>
-                <w:shd w:val="clear" w:color="auto" w:fill="FFFFFF"/>
-              </w:rPr>
-            </w:pPr>
-            <w:r>
-              <w:rPr>
-                <w:rFonts w:ascii="Consolas" w:hAnsi="Consolas"/>
-                <w:b/>
-                <w:bCs/>
-                <w:i/>
-                <w:iCs/>
-                <w:noProof/>
-                <w:sz w:val="32"/>
-                <w:szCs w:val="32"/>
-              </w:rPr>
-              <w:drawing>
-                <wp:anchor distT="0" distB="0" distL="114300" distR="114300" simplePos="0" relativeHeight="251749376" behindDoc="0" locked="0" layoutInCell="1" allowOverlap="1" wp14:anchorId="3B696779" wp14:editId="55B35E07">
+                <wp:anchor distT="0" distB="0" distL="114300" distR="114300" simplePos="0" relativeHeight="251765760" behindDoc="0" locked="0" layoutInCell="1" allowOverlap="1" wp14:anchorId="60A54E16" wp14:editId="40B18918">
                   <wp:simplePos x="0" y="0"/>
                   <wp:positionH relativeFrom="column">
                     <wp:posOffset>234950</wp:posOffset>
@@ -1434,7 +1434,7 @@
                 <w:noProof/>
               </w:rPr>
               <w:drawing>
-                <wp:anchor distT="0" distB="0" distL="114300" distR="114300" simplePos="0" relativeHeight="251737088" behindDoc="0" locked="0" layoutInCell="1" allowOverlap="1" wp14:anchorId="5F445DF0" wp14:editId="5CD4A989">
+                <wp:anchor distT="0" distB="0" distL="114300" distR="114300" simplePos="0" relativeHeight="251760640" behindDoc="0" locked="0" layoutInCell="1" allowOverlap="1" wp14:anchorId="75E53528" wp14:editId="75353EC2">
                   <wp:simplePos x="0" y="0"/>
                   <wp:positionH relativeFrom="column">
                     <wp:posOffset>310515</wp:posOffset>
@@ -1779,7 +1779,47 @@
           <w:szCs w:val="24"/>
           <w:shd w:val="clear" w:color="auto" w:fill="FFFFFF"/>
         </w:rPr>
-        <w:t>Legenda: Campeão = 5 Pts, Vice = 3 Pts, Terceiro = 1 Pt</w:t>
+        <w:t xml:space="preserve">Legenda: Campeão = </w:t>
+      </w:r>
+      <w:r>
+        <w:rPr>
+          <w:rFonts w:ascii="Consolas" w:eastAsia="Times New Roman" w:hAnsi="Consolas"/>
+          <w:color w:val="000000" w:themeColor="text1"/>
+          <w:sz w:val="24"/>
+          <w:szCs w:val="24"/>
+          <w:shd w:val="clear" w:color="auto" w:fill="FFFFFF"/>
+        </w:rPr>
+        <w:t>4</w:t>
+      </w:r>
+      <w:r>
+        <w:rPr>
+          <w:rFonts w:ascii="Consolas" w:eastAsia="Times New Roman" w:hAnsi="Consolas"/>
+          <w:color w:val="000000" w:themeColor="text1"/>
+          <w:sz w:val="24"/>
+          <w:szCs w:val="24"/>
+          <w:shd w:val="clear" w:color="auto" w:fill="FFFFFF"/>
+        </w:rPr>
+        <w:t xml:space="preserve"> Pts, Vice = </w:t>
+      </w:r>
+      <w:r>
+        <w:rPr>
+          <w:rFonts w:ascii="Consolas" w:eastAsia="Times New Roman" w:hAnsi="Consolas"/>
+          <w:color w:val="000000" w:themeColor="text1"/>
+          <w:sz w:val="24"/>
+          <w:szCs w:val="24"/>
+          <w:shd w:val="clear" w:color="auto" w:fill="FFFFFF"/>
+        </w:rPr>
+        <w:t>2</w:t>
+      </w:r>
+      <w:r>
+        <w:rPr>
+          <w:rFonts w:ascii="Consolas" w:eastAsia="Times New Roman" w:hAnsi="Consolas"/>
+          <w:color w:val="000000" w:themeColor="text1"/>
+          <w:sz w:val="24"/>
+          <w:szCs w:val="24"/>
+          <w:shd w:val="clear" w:color="auto" w:fill="FFFFFF"/>
+        </w:rPr>
+        <w:t xml:space="preserve"> Pts, Terceiro = 1 Pt</w:t>
       </w:r>
       <w:bookmarkEnd w:id="1"/>
       <w:r>
@@ -2652,7 +2692,7 @@
 </file>
 
 <file path=customXml/itemProps1.xml><?xml version="1.0" encoding="utf-8"?>
-<ds:datastoreItem xmlns:ds="http://schemas.openxmlformats.org/officeDocument/2006/customXml" ds:itemID="{C3EA48A7-1CAB-4609-B593-B2DE26735E21}">
+<ds:datastoreItem xmlns:ds="http://schemas.openxmlformats.org/officeDocument/2006/customXml" ds:itemID="{FEA71DDF-495A-41E9-8337-6C864193CE9D}">
   <ds:schemaRefs>
     <ds:schemaRef ds:uri="http://schemas.openxmlformats.org/officeDocument/2006/bibliography"/>
   </ds:schemaRefs>

</xml_diff>

<commit_message>
Atualização cosmética para o fifa20, e algumas contratações
</commit_message>
<xml_diff>
--- a/Dados/Ranking.docx
+++ b/Dados/Ranking.docx
@@ -28,23 +28,7 @@
           <w:u w:val="single"/>
           <w:shd w:val="clear" w:color="auto" w:fill="FFFFFF"/>
         </w:rPr>
-        <w:t>Ranking da FIFA (</w:t>
-      </w:r>
-      <w:bookmarkStart w:id="0" w:name="_GoBack"/>
-      <w:bookmarkEnd w:id="0"/>
-      <w:r>
-        <w:rPr>
-          <w:rFonts w:ascii="Algerian" w:eastAsia="Times New Roman" w:hAnsi="Algerian"/>
-          <w:b/>
-          <w:bCs/>
-          <w:color w:val="000000" w:themeColor="text1"/>
-          <w:sz w:val="44"/>
-          <w:szCs w:val="44"/>
-          <w:highlight w:val="yellow"/>
-          <w:u w:val="single"/>
-          <w:shd w:val="clear" w:color="auto" w:fill="FFFFFF"/>
-        </w:rPr>
-        <w:t>UERN)</w:t>
+        <w:t>Ranking da FIFA (UERN)</w:t>
       </w:r>
     </w:p>
     <w:p>
@@ -101,13 +85,13 @@
           <w:p>
             <w:pPr>
               <w:pStyle w:val="Contedodatabela"/>
+              <w:jc w:val="center"/>
               <w:rPr>
                 <w:rFonts w:ascii="Consolas" w:hAnsi="Consolas"/>
                 <w:b/>
                 <w:bCs/>
                 <w:sz w:val="40"/>
                 <w:szCs w:val="40"/>
-                <w:u w:val="single"/>
               </w:rPr>
             </w:pPr>
             <w:r>
@@ -117,9 +101,8 @@
                 <w:bCs/>
                 <w:sz w:val="40"/>
                 <w:szCs w:val="40"/>
-                <w:u w:val="single"/>
-              </w:rPr>
-              <w:t>Clubes / Jogador</w:t>
+              </w:rPr>
+              <w:t>Classificação Geral</w:t>
             </w:r>
           </w:p>
         </w:tc>
@@ -146,7 +129,6 @@
                 <w:bCs/>
                 <w:sz w:val="40"/>
                 <w:szCs w:val="40"/>
-                <w:u w:val="single"/>
               </w:rPr>
             </w:pPr>
             <w:r>
@@ -156,7 +138,6 @@
                 <w:bCs/>
                 <w:sz w:val="40"/>
                 <w:szCs w:val="40"/>
-                <w:u w:val="single"/>
               </w:rPr>
               <w:t>Pontos</w:t>
             </w:r>
@@ -1666,7 +1647,7 @@
               </wp:anchor>
             </w:drawing>
           </mc:Choice>
-          <mc:Fallback xmlns:w16se="http://schemas.microsoft.com/office/word/2015/wordml/symex" xmlns:w16cid="http://schemas.microsoft.com/office/word/2016/wordml/cid" xmlns:am3d="http://schemas.microsoft.com/office/drawing/2017/model3d" xmlns:aink="http://schemas.microsoft.com/office/drawing/2016/ink" xmlns:cx8="http://schemas.microsoft.com/office/drawing/2016/5/14/chartex" xmlns:cx7="http://schemas.microsoft.com/office/drawing/2016/5/13/chartex" xmlns:cx6="http://schemas.microsoft.com/office/drawing/2016/5/12/chartex" xmlns:cx5="http://schemas.microsoft.com/office/drawing/2016/5/11/chartex" xmlns:cx4="http://schemas.microsoft.com/office/drawing/2016/5/10/chartex" xmlns:cx3="http://schemas.microsoft.com/office/drawing/2016/5/9/chartex" xmlns:cx2="http://schemas.microsoft.com/office/drawing/2015/10/21/chartex" xmlns:cx1="http://schemas.microsoft.com/office/drawing/2015/9/8/chartex" xmlns:cx="http://schemas.microsoft.com/office/drawing/2014/chartex">
+          <mc:Fallback xmlns:cx="http://schemas.microsoft.com/office/drawing/2014/chartex" xmlns:cx1="http://schemas.microsoft.com/office/drawing/2015/9/8/chartex" xmlns:cx2="http://schemas.microsoft.com/office/drawing/2015/10/21/chartex" xmlns:cx3="http://schemas.microsoft.com/office/drawing/2016/5/9/chartex" xmlns:cx4="http://schemas.microsoft.com/office/drawing/2016/5/10/chartex" xmlns:cx5="http://schemas.microsoft.com/office/drawing/2016/5/11/chartex" xmlns:cx6="http://schemas.microsoft.com/office/drawing/2016/5/12/chartex" xmlns:cx7="http://schemas.microsoft.com/office/drawing/2016/5/13/chartex" xmlns:cx8="http://schemas.microsoft.com/office/drawing/2016/5/14/chartex" xmlns:aink="http://schemas.microsoft.com/office/drawing/2016/ink" xmlns:am3d="http://schemas.microsoft.com/office/drawing/2017/model3d" xmlns:w16cid="http://schemas.microsoft.com/office/word/2016/wordml/cid" xmlns:w16se="http://schemas.microsoft.com/office/word/2015/wordml/symex">
             <w:pict>
               <v:rect w14:anchorId="428C1FDB" id="Retângulo 41" o:spid="_x0000_s1026" style="position:absolute;margin-left:-18.45pt;margin-top:11.65pt;width:213pt;height:32.25pt;z-index:251658240;visibility:visible;mso-wrap-style:square;mso-width-percent:0;mso-height-percent:0;mso-wrap-distance-left:9pt;mso-wrap-distance-top:0;mso-wrap-distance-right:9pt;mso-wrap-distance-bottom:0;mso-position-horizontal:absolute;mso-position-horizontal-relative:text;mso-position-vertical:absolute;mso-position-vertical-relative:text;mso-width-percent:0;mso-height-percent:0;mso-width-relative:page;mso-height-relative:page;v-text-anchor:middle" o:gfxdata="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" filled="f" stroked="f" strokeweight="1pt">
                 <v:textbox>
@@ -1687,7 +1668,7 @@
           </mc:Fallback>
         </mc:AlternateContent>
       </w:r>
-      <w:bookmarkStart w:id="1" w:name="__DdeLink__98_2002604492"/>
+      <w:bookmarkStart w:id="0" w:name="__DdeLink__98_2002604492"/>
       <w:r>
         <w:rPr>
           <w:rFonts w:ascii="Consolas" w:eastAsia="Times New Roman" w:hAnsi="Consolas"/>
@@ -1696,7 +1677,7 @@
           <w:szCs w:val="24"/>
           <w:shd w:val="clear" w:color="auto" w:fill="FFFFFF"/>
         </w:rPr>
-        <w:t xml:space="preserve">Legenda: Campeão = </w:t>
+        <w:t xml:space="preserve">Legenda: Campeão= </w:t>
       </w:r>
       <w:r>
         <w:rPr>
@@ -1716,7 +1697,27 @@
           <w:szCs w:val="24"/>
           <w:shd w:val="clear" w:color="auto" w:fill="FFFFFF"/>
         </w:rPr>
-        <w:t xml:space="preserve"> Pts, Vice = </w:t>
+        <w:t xml:space="preserve"> </w:t>
+      </w:r>
+      <w:r>
+        <w:rPr>
+          <w:rFonts w:ascii="Consolas" w:eastAsia="Times New Roman" w:hAnsi="Consolas"/>
+          <w:color w:val="000000" w:themeColor="text1"/>
+          <w:sz w:val="24"/>
+          <w:szCs w:val="24"/>
+          <w:shd w:val="clear" w:color="auto" w:fill="FFFFFF"/>
+        </w:rPr>
+        <w:t>Pontos, Vice</w:t>
+      </w:r>
+      <w:r>
+        <w:rPr>
+          <w:rFonts w:ascii="Consolas" w:eastAsia="Times New Roman" w:hAnsi="Consolas"/>
+          <w:color w:val="000000" w:themeColor="text1"/>
+          <w:sz w:val="24"/>
+          <w:szCs w:val="24"/>
+          <w:shd w:val="clear" w:color="auto" w:fill="FFFFFF"/>
+        </w:rPr>
+        <w:t xml:space="preserve">= </w:t>
       </w:r>
       <w:r>
         <w:rPr>
@@ -1736,9 +1737,8 @@
           <w:szCs w:val="24"/>
           <w:shd w:val="clear" w:color="auto" w:fill="FFFFFF"/>
         </w:rPr>
-        <w:t xml:space="preserve"> Pts, Terceiro = 1 Pt</w:t>
+        <w:t xml:space="preserve"> </w:t>
       </w:r>
-      <w:bookmarkEnd w:id="1"/>
       <w:r>
         <w:rPr>
           <w:rFonts w:ascii="Consolas" w:eastAsia="Times New Roman" w:hAnsi="Consolas"/>
@@ -1747,7 +1747,48 @@
           <w:szCs w:val="24"/>
           <w:shd w:val="clear" w:color="auto" w:fill="FFFFFF"/>
         </w:rPr>
-        <w:t>s.</w:t>
+        <w:t>Pontos</w:t>
+      </w:r>
+      <w:r>
+        <w:rPr>
+          <w:rFonts w:ascii="Consolas" w:eastAsia="Times New Roman" w:hAnsi="Consolas"/>
+          <w:color w:val="000000" w:themeColor="text1"/>
+          <w:sz w:val="24"/>
+          <w:szCs w:val="24"/>
+          <w:shd w:val="clear" w:color="auto" w:fill="FFFFFF"/>
+        </w:rPr>
+        <w:t>, Terceiro</w:t>
+      </w:r>
+      <w:r>
+        <w:rPr>
+          <w:rFonts w:ascii="Consolas" w:eastAsia="Times New Roman" w:hAnsi="Consolas"/>
+          <w:color w:val="000000" w:themeColor="text1"/>
+          <w:sz w:val="24"/>
+          <w:szCs w:val="24"/>
+          <w:shd w:val="clear" w:color="auto" w:fill="FFFFFF"/>
+        </w:rPr>
+        <w:t xml:space="preserve">= 1 </w:t>
+      </w:r>
+      <w:bookmarkEnd w:id="0"/>
+      <w:r>
+        <w:rPr>
+          <w:rFonts w:ascii="Consolas" w:eastAsia="Times New Roman" w:hAnsi="Consolas"/>
+          <w:color w:val="000000" w:themeColor="text1"/>
+          <w:sz w:val="24"/>
+          <w:szCs w:val="24"/>
+          <w:shd w:val="clear" w:color="auto" w:fill="FFFFFF"/>
+        </w:rPr>
+        <w:t>Pontos</w:t>
+      </w:r>
+      <w:r>
+        <w:rPr>
+          <w:rFonts w:ascii="Consolas" w:eastAsia="Times New Roman" w:hAnsi="Consolas"/>
+          <w:color w:val="000000" w:themeColor="text1"/>
+          <w:sz w:val="24"/>
+          <w:szCs w:val="24"/>
+          <w:shd w:val="clear" w:color="auto" w:fill="FFFFFF"/>
+        </w:rPr>
+        <w:t>.</w:t>
       </w:r>
       <w:r>
         <w:rPr>
@@ -1763,6 +1804,1569 @@
       </w:r>
       <w:r>
         <w:t xml:space="preserve">             </w:t>
+      </w:r>
+    </w:p>
+    <w:p>
+      <w:pPr>
+        <w:spacing w:after="217"/>
+      </w:pPr>
+      <w:bookmarkStart w:id="1" w:name="_GoBack"/>
+      <w:bookmarkEnd w:id="1"/>
+    </w:p>
+    <w:tbl>
+      <w:tblPr>
+        <w:tblW w:w="9533" w:type="dxa"/>
+        <w:tblInd w:w="-429" w:type="dxa"/>
+        <w:tblBorders>
+          <w:top w:val="single" w:sz="2" w:space="0" w:color="000001"/>
+          <w:left w:val="single" w:sz="2" w:space="0" w:color="000001"/>
+          <w:bottom w:val="single" w:sz="2" w:space="0" w:color="000001"/>
+          <w:insideH w:val="single" w:sz="2" w:space="0" w:color="000001"/>
+        </w:tblBorders>
+        <w:tblCellMar>
+          <w:top w:w="55" w:type="dxa"/>
+          <w:left w:w="48" w:type="dxa"/>
+          <w:bottom w:w="55" w:type="dxa"/>
+          <w:right w:w="55" w:type="dxa"/>
+        </w:tblCellMar>
+        <w:tblLook w:val="04A0" w:firstRow="1" w:lastRow="0" w:firstColumn="1" w:lastColumn="0" w:noHBand="0" w:noVBand="1"/>
+      </w:tblPr>
+      <w:tblGrid>
+        <w:gridCol w:w="8106"/>
+        <w:gridCol w:w="1427"/>
+      </w:tblGrid>
+      <w:tr>
+        <w:trPr>
+          <w:trHeight w:val="298"/>
+        </w:trPr>
+        <w:tc>
+          <w:tcPr>
+            <w:tcW w:w="8106" w:type="dxa"/>
+            <w:tcBorders>
+              <w:top w:val="single" w:sz="2" w:space="0" w:color="000001"/>
+              <w:left w:val="single" w:sz="2" w:space="0" w:color="000001"/>
+              <w:bottom w:val="single" w:sz="2" w:space="0" w:color="000001"/>
+              <w:right w:val="nil"/>
+            </w:tcBorders>
+            <w:shd w:val="clear" w:color="auto" w:fill="A6A6A6" w:themeFill="background1" w:themeFillShade="A6"/>
+            <w:hideMark/>
+          </w:tcPr>
+          <w:p>
+            <w:pPr>
+              <w:pStyle w:val="Contedodatabela"/>
+              <w:jc w:val="center"/>
+              <w:rPr>
+                <w:rFonts w:ascii="Consolas" w:hAnsi="Consolas"/>
+                <w:b/>
+                <w:bCs/>
+                <w:sz w:val="40"/>
+                <w:szCs w:val="40"/>
+              </w:rPr>
+            </w:pPr>
+            <w:r>
+              <w:rPr>
+                <w:rFonts w:ascii="Consolas" w:hAnsi="Consolas"/>
+                <w:b/>
+                <w:bCs/>
+                <w:color w:val="000000" w:themeColor="text1"/>
+                <w:sz w:val="40"/>
+                <w:szCs w:val="40"/>
+              </w:rPr>
+              <w:lastRenderedPageBreak/>
+              <w:t>Prioridade de contratação</w:t>
+            </w:r>
+          </w:p>
+        </w:tc>
+        <w:tc>
+          <w:tcPr>
+            <w:tcW w:w="1427" w:type="dxa"/>
+            <w:tcBorders>
+              <w:top w:val="single" w:sz="2" w:space="0" w:color="000001"/>
+              <w:left w:val="single" w:sz="2" w:space="0" w:color="000001"/>
+              <w:bottom w:val="single" w:sz="2" w:space="0" w:color="000001"/>
+              <w:right w:val="single" w:sz="2" w:space="0" w:color="000001"/>
+            </w:tcBorders>
+            <w:shd w:val="clear" w:color="auto" w:fill="A9A9A9"/>
+            <w:hideMark/>
+          </w:tcPr>
+          <w:p>
+            <w:pPr>
+              <w:pStyle w:val="Contedodatabela"/>
+              <w:spacing w:after="0"/>
+              <w:jc w:val="center"/>
+              <w:rPr>
+                <w:rFonts w:ascii="Consolas" w:hAnsi="Consolas"/>
+                <w:b/>
+                <w:bCs/>
+                <w:sz w:val="40"/>
+                <w:szCs w:val="40"/>
+              </w:rPr>
+            </w:pPr>
+            <w:r>
+              <w:rPr>
+                <w:rFonts w:ascii="Consolas" w:hAnsi="Consolas"/>
+                <w:b/>
+                <w:bCs/>
+                <w:sz w:val="40"/>
+                <w:szCs w:val="40"/>
+              </w:rPr>
+              <w:t>Pos</w:t>
+            </w:r>
+          </w:p>
+        </w:tc>
+      </w:tr>
+      <w:tr>
+        <w:trPr>
+          <w:trHeight w:val="958"/>
+        </w:trPr>
+        <w:tc>
+          <w:tcPr>
+            <w:tcW w:w="8106" w:type="dxa"/>
+            <w:tcBorders>
+              <w:top w:val="single" w:sz="2" w:space="0" w:color="000001"/>
+              <w:left w:val="single" w:sz="2" w:space="0" w:color="000001"/>
+              <w:bottom w:val="single" w:sz="2" w:space="0" w:color="000001"/>
+              <w:right w:val="nil"/>
+            </w:tcBorders>
+            <w:hideMark/>
+          </w:tcPr>
+          <w:p>
+            <w:pPr>
+              <w:pStyle w:val="Contedodatabela"/>
+              <w:spacing w:after="0" w:line="360" w:lineRule="auto"/>
+              <w:jc w:val="both"/>
+              <w:rPr>
+                <w:rFonts w:ascii="Consolas" w:hAnsi="Consolas" w:cs="Arial"/>
+                <w:b/>
+                <w:bCs/>
+                <w:sz w:val="32"/>
+                <w:szCs w:val="32"/>
+                <w:shd w:val="clear" w:color="auto" w:fill="FFFFFF"/>
+              </w:rPr>
+            </w:pPr>
+            <w:r>
+              <w:rPr>
+                <w:rFonts w:ascii="Consolas" w:hAnsi="Consolas" w:cs="Arial"/>
+                <w:b/>
+                <w:bCs/>
+                <w:noProof/>
+                <w:sz w:val="32"/>
+                <w:szCs w:val="32"/>
+                <w:shd w:val="clear" w:color="auto" w:fill="FFFFFF"/>
+              </w:rPr>
+              <w:drawing>
+                <wp:anchor distT="0" distB="0" distL="114300" distR="114300" simplePos="0" relativeHeight="251795456" behindDoc="0" locked="0" layoutInCell="1" allowOverlap="1" wp14:anchorId="18CDFCFE" wp14:editId="316F6601">
+                  <wp:simplePos x="0" y="0"/>
+                  <wp:positionH relativeFrom="column">
+                    <wp:posOffset>273050</wp:posOffset>
+                  </wp:positionH>
+                  <wp:positionV relativeFrom="paragraph">
+                    <wp:posOffset>38100</wp:posOffset>
+                  </wp:positionV>
+                  <wp:extent cx="666750" cy="666750"/>
+                  <wp:effectExtent l="0" t="0" r="0" b="0"/>
+                  <wp:wrapSquare wrapText="bothSides"/>
+                  <wp:docPr id="2" name="Imagem 2"/>
+                  <wp:cNvGraphicFramePr>
+                    <a:graphicFrameLocks xmlns:a="http://schemas.openxmlformats.org/drawingml/2006/main" noChangeAspect="1"/>
+                  </wp:cNvGraphicFramePr>
+                  <a:graphic xmlns:a="http://schemas.openxmlformats.org/drawingml/2006/main">
+                    <a:graphicData uri="http://schemas.openxmlformats.org/drawingml/2006/picture">
+                      <pic:pic xmlns:pic="http://schemas.openxmlformats.org/drawingml/2006/picture">
+                        <pic:nvPicPr>
+                          <pic:cNvPr id="0" name="Picture 1"/>
+                          <pic:cNvPicPr>
+                            <a:picLocks noChangeAspect="1" noChangeArrowheads="1"/>
+                          </pic:cNvPicPr>
+                        </pic:nvPicPr>
+                        <pic:blipFill>
+                          <a:blip r:embed="rId7" cstate="print">
+                            <a:extLst>
+                              <a:ext uri="{28A0092B-C50C-407E-A947-70E740481C1C}">
+                                <a14:useLocalDpi xmlns:a14="http://schemas.microsoft.com/office/drawing/2010/main" val="0"/>
+                              </a:ext>
+                            </a:extLst>
+                          </a:blip>
+                          <a:srcRect/>
+                          <a:stretch>
+                            <a:fillRect/>
+                          </a:stretch>
+                        </pic:blipFill>
+                        <pic:spPr bwMode="auto">
+                          <a:xfrm>
+                            <a:off x="0" y="0"/>
+                            <a:ext cx="666750" cy="666750"/>
+                          </a:xfrm>
+                          <a:prstGeom prst="rect">
+                            <a:avLst/>
+                          </a:prstGeom>
+                          <a:noFill/>
+                          <a:ln>
+                            <a:noFill/>
+                          </a:ln>
+                        </pic:spPr>
+                      </pic:pic>
+                    </a:graphicData>
+                  </a:graphic>
+                  <wp14:sizeRelH relativeFrom="margin">
+                    <wp14:pctWidth>0</wp14:pctWidth>
+                  </wp14:sizeRelH>
+                  <wp14:sizeRelV relativeFrom="margin">
+                    <wp14:pctHeight>0</wp14:pctHeight>
+                  </wp14:sizeRelV>
+                </wp:anchor>
+              </w:drawing>
+            </w:r>
+            <w:r>
+              <w:rPr>
+                <w:rFonts w:ascii="Consolas" w:hAnsi="Consolas" w:cs="Arial"/>
+                <w:b/>
+                <w:bCs/>
+                <w:sz w:val="32"/>
+                <w:szCs w:val="32"/>
+                <w:shd w:val="clear" w:color="auto" w:fill="FFFFFF"/>
+              </w:rPr>
+              <w:t>Manchester City Football Club</w:t>
+            </w:r>
+          </w:p>
+          <w:p>
+            <w:pPr>
+              <w:pStyle w:val="Contedodatabela"/>
+              <w:tabs>
+                <w:tab w:val="left" w:pos="705"/>
+              </w:tabs>
+              <w:spacing w:after="217"/>
+              <w:rPr>
+                <w:rFonts w:ascii="Consolas" w:hAnsi="Consolas" w:cs="Arial"/>
+                <w:b/>
+                <w:sz w:val="32"/>
+                <w:szCs w:val="32"/>
+                <w:shd w:val="clear" w:color="auto" w:fill="FFFFFF"/>
+              </w:rPr>
+            </w:pPr>
+            <w:r>
+              <w:rPr>
+                <w:rFonts w:ascii="Consolas" w:hAnsi="Consolas" w:cs="Arial"/>
+                <w:i/>
+                <w:sz w:val="28"/>
+                <w:szCs w:val="28"/>
+                <w:shd w:val="clear" w:color="auto" w:fill="FFFFFF"/>
+              </w:rPr>
+              <w:t>Fernandinho</w:t>
+            </w:r>
+          </w:p>
+        </w:tc>
+        <w:tc>
+          <w:tcPr>
+            <w:tcW w:w="1427" w:type="dxa"/>
+            <w:tcBorders>
+              <w:top w:val="single" w:sz="2" w:space="0" w:color="000001"/>
+              <w:left w:val="single" w:sz="2" w:space="0" w:color="000001"/>
+              <w:bottom w:val="single" w:sz="2" w:space="0" w:color="000001"/>
+              <w:right w:val="single" w:sz="2" w:space="0" w:color="000001"/>
+            </w:tcBorders>
+            <w:hideMark/>
+          </w:tcPr>
+          <w:p>
+            <w:pPr>
+              <w:pStyle w:val="Contedodatabela"/>
+              <w:spacing w:before="171" w:after="171"/>
+              <w:jc w:val="center"/>
+              <w:rPr>
+                <w:rFonts w:ascii="Consolas" w:hAnsi="Consolas"/>
+                <w:sz w:val="30"/>
+                <w:szCs w:val="30"/>
+              </w:rPr>
+            </w:pPr>
+            <w:r>
+              <w:rPr>
+                <w:rFonts w:ascii="Consolas" w:hAnsi="Consolas"/>
+                <w:sz w:val="30"/>
+                <w:szCs w:val="30"/>
+              </w:rPr>
+              <w:t>1º</w:t>
+            </w:r>
+          </w:p>
+        </w:tc>
+      </w:tr>
+      <w:tr>
+        <w:trPr>
+          <w:trHeight w:val="958"/>
+        </w:trPr>
+        <w:tc>
+          <w:tcPr>
+            <w:tcW w:w="8106" w:type="dxa"/>
+            <w:tcBorders>
+              <w:top w:val="single" w:sz="2" w:space="0" w:color="000001"/>
+              <w:left w:val="single" w:sz="2" w:space="0" w:color="000001"/>
+              <w:bottom w:val="single" w:sz="2" w:space="0" w:color="000001"/>
+              <w:right w:val="nil"/>
+            </w:tcBorders>
+            <w:hideMark/>
+          </w:tcPr>
+          <w:p>
+            <w:pPr>
+              <w:pStyle w:val="Contedodatabela"/>
+              <w:spacing w:after="171"/>
+              <w:rPr>
+                <w:rFonts w:ascii="Consolas" w:hAnsi="Consolas" w:cs="Arial"/>
+                <w:b/>
+                <w:bCs/>
+                <w:sz w:val="32"/>
+                <w:szCs w:val="32"/>
+                <w:shd w:val="clear" w:color="auto" w:fill="FFFFFF"/>
+              </w:rPr>
+            </w:pPr>
+            <w:r>
+              <w:rPr>
+                <w:rFonts w:ascii="Consolas" w:hAnsi="Consolas" w:cs="Arial"/>
+                <w:b/>
+                <w:bCs/>
+                <w:noProof/>
+                <w:sz w:val="32"/>
+                <w:szCs w:val="32"/>
+                <w:shd w:val="clear" w:color="auto" w:fill="FFFFFF"/>
+              </w:rPr>
+              <w:drawing>
+                <wp:anchor distT="0" distB="0" distL="114300" distR="114300" simplePos="0" relativeHeight="251802624" behindDoc="0" locked="0" layoutInCell="1" allowOverlap="1" wp14:anchorId="27FD8C11" wp14:editId="44F33700">
+                  <wp:simplePos x="0" y="0"/>
+                  <wp:positionH relativeFrom="column">
+                    <wp:posOffset>339725</wp:posOffset>
+                  </wp:positionH>
+                  <wp:positionV relativeFrom="paragraph">
+                    <wp:posOffset>0</wp:posOffset>
+                  </wp:positionV>
+                  <wp:extent cx="495300" cy="657225"/>
+                  <wp:effectExtent l="0" t="0" r="0" b="9525"/>
+                  <wp:wrapSquare wrapText="bothSides"/>
+                  <wp:docPr id="11" name="Imagem 11"/>
+                  <wp:cNvGraphicFramePr>
+                    <a:graphicFrameLocks xmlns:a="http://schemas.openxmlformats.org/drawingml/2006/main" noChangeAspect="1"/>
+                  </wp:cNvGraphicFramePr>
+                  <a:graphic xmlns:a="http://schemas.openxmlformats.org/drawingml/2006/main">
+                    <a:graphicData uri="http://schemas.openxmlformats.org/drawingml/2006/picture">
+                      <pic:pic xmlns:pic="http://schemas.openxmlformats.org/drawingml/2006/picture">
+                        <pic:nvPicPr>
+                          <pic:cNvPr id="0" name="Picture 2"/>
+                          <pic:cNvPicPr>
+                            <a:picLocks noChangeAspect="1" noChangeArrowheads="1"/>
+                          </pic:cNvPicPr>
+                        </pic:nvPicPr>
+                        <pic:blipFill>
+                          <a:blip r:embed="rId11" cstate="print">
+                            <a:extLst>
+                              <a:ext uri="{28A0092B-C50C-407E-A947-70E740481C1C}">
+                                <a14:useLocalDpi xmlns:a14="http://schemas.microsoft.com/office/drawing/2010/main" val="0"/>
+                              </a:ext>
+                            </a:extLst>
+                          </a:blip>
+                          <a:srcRect/>
+                          <a:stretch>
+                            <a:fillRect/>
+                          </a:stretch>
+                        </pic:blipFill>
+                        <pic:spPr bwMode="auto">
+                          <a:xfrm>
+                            <a:off x="0" y="0"/>
+                            <a:ext cx="495300" cy="657225"/>
+                          </a:xfrm>
+                          <a:prstGeom prst="rect">
+                            <a:avLst/>
+                          </a:prstGeom>
+                          <a:noFill/>
+                          <a:ln>
+                            <a:noFill/>
+                          </a:ln>
+                        </pic:spPr>
+                      </pic:pic>
+                    </a:graphicData>
+                  </a:graphic>
+                  <wp14:sizeRelH relativeFrom="margin">
+                    <wp14:pctWidth>0</wp14:pctWidth>
+                  </wp14:sizeRelH>
+                  <wp14:sizeRelV relativeFrom="margin">
+                    <wp14:pctHeight>0</wp14:pctHeight>
+                  </wp14:sizeRelV>
+                </wp:anchor>
+              </w:drawing>
+            </w:r>
+            <w:r>
+              <w:rPr>
+                <w:rFonts w:ascii="Consolas" w:hAnsi="Consolas" w:cs="Arial"/>
+                <w:sz w:val="32"/>
+                <w:szCs w:val="32"/>
+                <w:shd w:val="clear" w:color="auto" w:fill="FFFFFF"/>
+              </w:rPr>
+              <w:t xml:space="preserve"> </w:t>
+            </w:r>
+            <w:r>
+              <w:rPr>
+                <w:rFonts w:ascii="Consolas" w:hAnsi="Consolas" w:cs="Arial"/>
+                <w:b/>
+                <w:bCs/>
+                <w:sz w:val="32"/>
+                <w:szCs w:val="32"/>
+                <w:shd w:val="clear" w:color="auto" w:fill="FFFFFF"/>
+              </w:rPr>
+              <w:t>Juventus Football Club</w:t>
+            </w:r>
+          </w:p>
+          <w:p>
+            <w:pPr>
+              <w:pStyle w:val="Contedodatabela"/>
+              <w:spacing w:after="171"/>
+              <w:rPr>
+                <w:rFonts w:ascii="Consolas" w:hAnsi="Consolas"/>
+                <w:bCs/>
+                <w:i/>
+                <w:iCs/>
+                <w:noProof/>
+                <w:sz w:val="28"/>
+                <w:szCs w:val="28"/>
+              </w:rPr>
+            </w:pPr>
+            <w:r>
+              <w:rPr>
+                <w:rFonts w:ascii="Consolas" w:hAnsi="Consolas" w:cs="Arial"/>
+                <w:i/>
+                <w:sz w:val="28"/>
+                <w:szCs w:val="28"/>
+                <w:shd w:val="clear" w:color="auto" w:fill="FFFFFF"/>
+              </w:rPr>
+              <w:t xml:space="preserve"> Allyson</w:t>
+            </w:r>
+          </w:p>
+        </w:tc>
+        <w:tc>
+          <w:tcPr>
+            <w:tcW w:w="1427" w:type="dxa"/>
+            <w:tcBorders>
+              <w:top w:val="single" w:sz="2" w:space="0" w:color="000001"/>
+              <w:left w:val="single" w:sz="2" w:space="0" w:color="000001"/>
+              <w:bottom w:val="single" w:sz="2" w:space="0" w:color="000001"/>
+              <w:right w:val="single" w:sz="2" w:space="0" w:color="000001"/>
+            </w:tcBorders>
+            <w:hideMark/>
+          </w:tcPr>
+          <w:p>
+            <w:pPr>
+              <w:pStyle w:val="Contedodatabela"/>
+              <w:spacing w:before="171" w:after="0"/>
+              <w:jc w:val="center"/>
+              <w:rPr>
+                <w:rFonts w:ascii="Consolas" w:hAnsi="Consolas"/>
+                <w:sz w:val="30"/>
+                <w:szCs w:val="30"/>
+              </w:rPr>
+            </w:pPr>
+            <w:r>
+              <w:rPr>
+                <w:rFonts w:ascii="Consolas" w:hAnsi="Consolas"/>
+                <w:sz w:val="30"/>
+                <w:szCs w:val="30"/>
+              </w:rPr>
+              <w:t>2º</w:t>
+            </w:r>
+          </w:p>
+        </w:tc>
+      </w:tr>
+      <w:tr>
+        <w:trPr>
+          <w:trHeight w:val="958"/>
+        </w:trPr>
+        <w:tc>
+          <w:tcPr>
+            <w:tcW w:w="8106" w:type="dxa"/>
+            <w:tcBorders>
+              <w:top w:val="single" w:sz="2" w:space="0" w:color="000001"/>
+              <w:left w:val="single" w:sz="2" w:space="0" w:color="000001"/>
+              <w:bottom w:val="single" w:sz="2" w:space="0" w:color="000001"/>
+              <w:right w:val="nil"/>
+            </w:tcBorders>
+          </w:tcPr>
+          <w:p>
+            <w:pPr>
+              <w:pStyle w:val="Contedodatabela"/>
+              <w:spacing w:after="171"/>
+              <w:ind w:left="708"/>
+              <w:rPr>
+                <w:rFonts w:ascii="Consolas" w:hAnsi="Consolas" w:cs="Arial"/>
+                <w:b/>
+                <w:bCs/>
+                <w:i/>
+                <w:sz w:val="32"/>
+                <w:szCs w:val="32"/>
+                <w:shd w:val="clear" w:color="auto" w:fill="FFFFFF"/>
+              </w:rPr>
+            </w:pPr>
+            <w:r>
+              <w:rPr>
+                <w:noProof/>
+              </w:rPr>
+              <w:drawing>
+                <wp:anchor distT="0" distB="0" distL="114300" distR="114300" simplePos="0" relativeHeight="251801600" behindDoc="0" locked="0" layoutInCell="1" allowOverlap="1" wp14:anchorId="3FE8C60F" wp14:editId="60030377">
+                  <wp:simplePos x="0" y="0"/>
+                  <wp:positionH relativeFrom="column">
+                    <wp:posOffset>310515</wp:posOffset>
+                  </wp:positionH>
+                  <wp:positionV relativeFrom="paragraph">
+                    <wp:posOffset>0</wp:posOffset>
+                  </wp:positionV>
+                  <wp:extent cx="542925" cy="771525"/>
+                  <wp:effectExtent l="0" t="0" r="9525" b="9525"/>
+                  <wp:wrapSquare wrapText="bothSides"/>
+                  <wp:docPr id="13" name="Imagem 13"/>
+                  <wp:cNvGraphicFramePr>
+                    <a:graphicFrameLocks xmlns:a="http://schemas.openxmlformats.org/drawingml/2006/main" noChangeAspect="1"/>
+                  </wp:cNvGraphicFramePr>
+                  <a:graphic xmlns:a="http://schemas.openxmlformats.org/drawingml/2006/main">
+                    <a:graphicData uri="http://schemas.openxmlformats.org/drawingml/2006/picture">
+                      <pic:pic xmlns:pic="http://schemas.openxmlformats.org/drawingml/2006/picture">
+                        <pic:nvPicPr>
+                          <pic:cNvPr id="0" name="Picture 5"/>
+                          <pic:cNvPicPr>
+                            <a:picLocks noChangeAspect="1" noChangeArrowheads="1"/>
+                          </pic:cNvPicPr>
+                        </pic:nvPicPr>
+                        <pic:blipFill>
+                          <a:blip r:embed="rId13" cstate="print">
+                            <a:extLst>
+                              <a:ext uri="{28A0092B-C50C-407E-A947-70E740481C1C}">
+                                <a14:useLocalDpi xmlns:a14="http://schemas.microsoft.com/office/drawing/2010/main" val="0"/>
+                              </a:ext>
+                            </a:extLst>
+                          </a:blip>
+                          <a:srcRect/>
+                          <a:stretch>
+                            <a:fillRect/>
+                          </a:stretch>
+                        </pic:blipFill>
+                        <pic:spPr bwMode="auto">
+                          <a:xfrm>
+                            <a:off x="0" y="0"/>
+                            <a:ext cx="542925" cy="771525"/>
+                          </a:xfrm>
+                          <a:prstGeom prst="rect">
+                            <a:avLst/>
+                          </a:prstGeom>
+                          <a:noFill/>
+                          <a:ln>
+                            <a:noFill/>
+                          </a:ln>
+                        </pic:spPr>
+                      </pic:pic>
+                    </a:graphicData>
+                  </a:graphic>
+                  <wp14:sizeRelH relativeFrom="margin">
+                    <wp14:pctWidth>0</wp14:pctWidth>
+                  </wp14:sizeRelH>
+                  <wp14:sizeRelV relativeFrom="margin">
+                    <wp14:pctHeight>0</wp14:pctHeight>
+                  </wp14:sizeRelV>
+                </wp:anchor>
+              </w:drawing>
+            </w:r>
+            <w:r>
+              <w:rPr>
+                <w:rFonts w:ascii="Consolas" w:hAnsi="Consolas" w:cs="Arial"/>
+                <w:b/>
+                <w:bCs/>
+                <w:sz w:val="32"/>
+                <w:szCs w:val="32"/>
+                <w:shd w:val="clear" w:color="auto" w:fill="FFFFFF"/>
+              </w:rPr>
+              <w:t>Real Madrid Club de Futebol</w:t>
+            </w:r>
+            <w:r>
+              <w:rPr>
+                <w:rFonts w:ascii="Consolas" w:hAnsi="Consolas" w:cs="Arial"/>
+                <w:b/>
+                <w:bCs/>
+                <w:i/>
+                <w:sz w:val="32"/>
+                <w:szCs w:val="32"/>
+                <w:shd w:val="clear" w:color="auto" w:fill="FFFFFF"/>
+              </w:rPr>
+              <w:t xml:space="preserve"> </w:t>
+            </w:r>
+          </w:p>
+          <w:p>
+            <w:pPr>
+              <w:pStyle w:val="Contedodatabela"/>
+              <w:spacing w:after="171"/>
+              <w:ind w:left="708"/>
+              <w:rPr>
+                <w:rFonts w:ascii="Consolas" w:hAnsi="Consolas"/>
+                <w:bCs/>
+                <w:i/>
+                <w:iCs/>
+                <w:sz w:val="28"/>
+                <w:szCs w:val="28"/>
+              </w:rPr>
+            </w:pPr>
+            <w:r>
+              <w:rPr>
+                <w:rFonts w:ascii="Consolas" w:hAnsi="Consolas" w:cs="Arial"/>
+                <w:i/>
+                <w:sz w:val="28"/>
+                <w:szCs w:val="28"/>
+                <w:shd w:val="clear" w:color="auto" w:fill="FFFFFF"/>
+              </w:rPr>
+              <w:t>Vinícius</w:t>
+            </w:r>
+          </w:p>
+        </w:tc>
+        <w:tc>
+          <w:tcPr>
+            <w:tcW w:w="1427" w:type="dxa"/>
+            <w:tcBorders>
+              <w:top w:val="single" w:sz="2" w:space="0" w:color="000001"/>
+              <w:left w:val="single" w:sz="2" w:space="0" w:color="000001"/>
+              <w:bottom w:val="single" w:sz="2" w:space="0" w:color="000001"/>
+              <w:right w:val="single" w:sz="2" w:space="0" w:color="000001"/>
+            </w:tcBorders>
+          </w:tcPr>
+          <w:p>
+            <w:pPr>
+              <w:pStyle w:val="Contedodatabela"/>
+              <w:spacing w:before="171" w:after="171"/>
+              <w:jc w:val="center"/>
+              <w:rPr>
+                <w:rFonts w:ascii="Consolas" w:hAnsi="Consolas"/>
+                <w:sz w:val="30"/>
+                <w:szCs w:val="30"/>
+              </w:rPr>
+            </w:pPr>
+            <w:r>
+              <w:rPr>
+                <w:rFonts w:ascii="Consolas" w:hAnsi="Consolas"/>
+                <w:sz w:val="30"/>
+                <w:szCs w:val="30"/>
+              </w:rPr>
+              <w:t>3º</w:t>
+            </w:r>
+          </w:p>
+        </w:tc>
+      </w:tr>
+      <w:tr>
+        <w:trPr>
+          <w:trHeight w:val="958"/>
+        </w:trPr>
+        <w:tc>
+          <w:tcPr>
+            <w:tcW w:w="8106" w:type="dxa"/>
+            <w:tcBorders>
+              <w:top w:val="single" w:sz="2" w:space="0" w:color="000001"/>
+              <w:left w:val="single" w:sz="2" w:space="0" w:color="000001"/>
+              <w:bottom w:val="single" w:sz="2" w:space="0" w:color="000001"/>
+              <w:right w:val="nil"/>
+            </w:tcBorders>
+            <w:hideMark/>
+          </w:tcPr>
+          <w:p>
+            <w:pPr>
+              <w:tabs>
+                <w:tab w:val="left" w:pos="4185"/>
+              </w:tabs>
+              <w:rPr>
+                <w:rFonts w:ascii="Consolas" w:hAnsi="Consolas" w:cs="Arial"/>
+                <w:b/>
+                <w:sz w:val="32"/>
+                <w:szCs w:val="32"/>
+                <w:shd w:val="clear" w:color="auto" w:fill="FFFFFF"/>
+              </w:rPr>
+            </w:pPr>
+            <w:r>
+              <w:rPr>
+                <w:rFonts w:ascii="Consolas" w:hAnsi="Consolas" w:cs="Arial"/>
+                <w:b/>
+                <w:sz w:val="32"/>
+                <w:szCs w:val="32"/>
+                <w:shd w:val="clear" w:color="auto" w:fill="FFFFFF"/>
+              </w:rPr>
+              <w:t>Futbol Club Barcelona</w:t>
+            </w:r>
+            <w:r>
+              <w:rPr>
+                <w:rFonts w:ascii="Consolas" w:eastAsia="Times New Roman" w:hAnsi="Consolas"/>
+                <w:b/>
+                <w:bCs/>
+                <w:noProof/>
+                <w:color w:val="000000" w:themeColor="text1"/>
+                <w:sz w:val="32"/>
+                <w:szCs w:val="32"/>
+                <w:u w:val="single"/>
+                <w:shd w:val="clear" w:color="auto" w:fill="FFFFFF"/>
+              </w:rPr>
+              <w:drawing>
+                <wp:anchor distT="0" distB="0" distL="114300" distR="114300" simplePos="0" relativeHeight="251800576" behindDoc="0" locked="0" layoutInCell="1" allowOverlap="1" wp14:anchorId="5954F2E7" wp14:editId="2AF7614F">
+                  <wp:simplePos x="0" y="0"/>
+                  <wp:positionH relativeFrom="column">
+                    <wp:posOffset>290195</wp:posOffset>
+                  </wp:positionH>
+                  <wp:positionV relativeFrom="paragraph">
+                    <wp:posOffset>0</wp:posOffset>
+                  </wp:positionV>
+                  <wp:extent cx="709200" cy="720000"/>
+                  <wp:effectExtent l="0" t="0" r="0" b="4445"/>
+                  <wp:wrapSquare wrapText="bothSides"/>
+                  <wp:docPr id="15" name="Imagem 15" descr="C:\Users\bmarinho\Downloads\Barcelona.png"/>
+                  <wp:cNvGraphicFramePr>
+                    <a:graphicFrameLocks xmlns:a="http://schemas.openxmlformats.org/drawingml/2006/main" noChangeAspect="1"/>
+                  </wp:cNvGraphicFramePr>
+                  <a:graphic xmlns:a="http://schemas.openxmlformats.org/drawingml/2006/main">
+                    <a:graphicData uri="http://schemas.openxmlformats.org/drawingml/2006/picture">
+                      <pic:pic xmlns:pic="http://schemas.openxmlformats.org/drawingml/2006/picture">
+                        <pic:nvPicPr>
+                          <pic:cNvPr id="0" name="Picture 5" descr="C:\Users\bmarinho\Downloads\Barcelona.png"/>
+                          <pic:cNvPicPr>
+                            <a:picLocks noChangeAspect="1" noChangeArrowheads="1"/>
+                          </pic:cNvPicPr>
+                        </pic:nvPicPr>
+                        <pic:blipFill>
+                          <a:blip r:embed="rId8" cstate="print">
+                            <a:extLst>
+                              <a:ext uri="{28A0092B-C50C-407E-A947-70E740481C1C}">
+                                <a14:useLocalDpi xmlns:a14="http://schemas.microsoft.com/office/drawing/2010/main" val="0"/>
+                              </a:ext>
+                            </a:extLst>
+                          </a:blip>
+                          <a:srcRect/>
+                          <a:stretch>
+                            <a:fillRect/>
+                          </a:stretch>
+                        </pic:blipFill>
+                        <pic:spPr bwMode="auto">
+                          <a:xfrm>
+                            <a:off x="0" y="0"/>
+                            <a:ext cx="709200" cy="720000"/>
+                          </a:xfrm>
+                          <a:prstGeom prst="rect">
+                            <a:avLst/>
+                          </a:prstGeom>
+                          <a:noFill/>
+                          <a:ln>
+                            <a:noFill/>
+                          </a:ln>
+                        </pic:spPr>
+                      </pic:pic>
+                    </a:graphicData>
+                  </a:graphic>
+                </wp:anchor>
+              </w:drawing>
+            </w:r>
+            <w:r>
+              <w:rPr>
+                <w:rFonts w:ascii="Consolas" w:hAnsi="Consolas" w:cs="Arial"/>
+                <w:b/>
+                <w:sz w:val="32"/>
+                <w:szCs w:val="32"/>
+                <w:shd w:val="clear" w:color="auto" w:fill="FFFFFF"/>
+              </w:rPr>
+              <w:tab/>
+            </w:r>
+          </w:p>
+          <w:p>
+            <w:pPr>
+              <w:tabs>
+                <w:tab w:val="left" w:pos="4185"/>
+              </w:tabs>
+              <w:rPr>
+                <w:rFonts w:ascii="Consolas" w:eastAsia="Times New Roman" w:hAnsi="Consolas"/>
+                <w:bCs/>
+                <w:i/>
+                <w:color w:val="000000" w:themeColor="text1"/>
+                <w:sz w:val="28"/>
+                <w:szCs w:val="28"/>
+                <w:shd w:val="clear" w:color="auto" w:fill="FFFFFF"/>
+              </w:rPr>
+            </w:pPr>
+            <w:r>
+              <w:rPr>
+                <w:rFonts w:ascii="Consolas" w:eastAsia="Times New Roman" w:hAnsi="Consolas"/>
+                <w:bCs/>
+                <w:i/>
+                <w:color w:val="000000" w:themeColor="text1"/>
+                <w:sz w:val="28"/>
+                <w:szCs w:val="28"/>
+                <w:shd w:val="clear" w:color="auto" w:fill="FFFFFF"/>
+              </w:rPr>
+              <w:t>Marcos</w:t>
+            </w:r>
+          </w:p>
+        </w:tc>
+        <w:tc>
+          <w:tcPr>
+            <w:tcW w:w="1427" w:type="dxa"/>
+            <w:tcBorders>
+              <w:top w:val="single" w:sz="2" w:space="0" w:color="000001"/>
+              <w:left w:val="single" w:sz="2" w:space="0" w:color="000001"/>
+              <w:bottom w:val="single" w:sz="2" w:space="0" w:color="000001"/>
+              <w:right w:val="single" w:sz="2" w:space="0" w:color="000001"/>
+            </w:tcBorders>
+            <w:hideMark/>
+          </w:tcPr>
+          <w:p>
+            <w:pPr>
+              <w:pStyle w:val="Contedodatabela"/>
+              <w:spacing w:before="171" w:after="171"/>
+              <w:jc w:val="center"/>
+              <w:rPr>
+                <w:rFonts w:ascii="Consolas" w:hAnsi="Consolas"/>
+                <w:sz w:val="30"/>
+                <w:szCs w:val="30"/>
+              </w:rPr>
+            </w:pPr>
+            <w:r>
+              <w:rPr>
+                <w:rFonts w:ascii="Consolas" w:hAnsi="Consolas"/>
+                <w:sz w:val="30"/>
+                <w:szCs w:val="30"/>
+              </w:rPr>
+              <w:t>4º</w:t>
+            </w:r>
+          </w:p>
+        </w:tc>
+      </w:tr>
+      <w:tr>
+        <w:trPr>
+          <w:trHeight w:val="958"/>
+        </w:trPr>
+        <w:tc>
+          <w:tcPr>
+            <w:tcW w:w="8106" w:type="dxa"/>
+            <w:tcBorders>
+              <w:top w:val="single" w:sz="2" w:space="0" w:color="000001"/>
+              <w:left w:val="single" w:sz="2" w:space="0" w:color="000001"/>
+              <w:bottom w:val="single" w:sz="2" w:space="0" w:color="000001"/>
+              <w:right w:val="nil"/>
+            </w:tcBorders>
+            <w:hideMark/>
+          </w:tcPr>
+          <w:p>
+            <w:pPr>
+              <w:pStyle w:val="Contedodatabela"/>
+              <w:spacing w:after="171" w:line="240" w:lineRule="auto"/>
+              <w:rPr>
+                <w:rFonts w:ascii="Consolas" w:hAnsi="Consolas"/>
+                <w:b/>
+                <w:bCs/>
+                <w:i/>
+                <w:iCs/>
+                <w:color w:val="000000" w:themeColor="text1"/>
+                <w:sz w:val="32"/>
+                <w:szCs w:val="32"/>
+              </w:rPr>
+            </w:pPr>
+            <w:r>
+              <w:rPr>
+                <w:rFonts w:ascii="Consolas" w:eastAsia="Times New Roman" w:hAnsi="Consolas"/>
+                <w:bCs/>
+                <w:i/>
+                <w:noProof/>
+                <w:color w:val="000000" w:themeColor="text1"/>
+                <w:sz w:val="28"/>
+                <w:szCs w:val="28"/>
+                <w:shd w:val="clear" w:color="auto" w:fill="FFFFFF"/>
+              </w:rPr>
+              <w:drawing>
+                <wp:anchor distT="0" distB="0" distL="114300" distR="114300" simplePos="0" relativeHeight="251799552" behindDoc="0" locked="0" layoutInCell="1" allowOverlap="1" wp14:anchorId="659EB8B2" wp14:editId="15208492">
+                  <wp:simplePos x="0" y="0"/>
+                  <wp:positionH relativeFrom="column">
+                    <wp:posOffset>303530</wp:posOffset>
+                  </wp:positionH>
+                  <wp:positionV relativeFrom="paragraph">
+                    <wp:posOffset>0</wp:posOffset>
+                  </wp:positionV>
+                  <wp:extent cx="647700" cy="647700"/>
+                  <wp:effectExtent l="0" t="0" r="0" b="0"/>
+                  <wp:wrapSquare wrapText="bothSides"/>
+                  <wp:docPr id="16" name="Imagem 16"/>
+                  <wp:cNvGraphicFramePr>
+                    <a:graphicFrameLocks xmlns:a="http://schemas.openxmlformats.org/drawingml/2006/main" noChangeAspect="1"/>
+                  </wp:cNvGraphicFramePr>
+                  <a:graphic xmlns:a="http://schemas.openxmlformats.org/drawingml/2006/main">
+                    <a:graphicData uri="http://schemas.openxmlformats.org/drawingml/2006/picture">
+                      <pic:pic xmlns:pic="http://schemas.openxmlformats.org/drawingml/2006/picture">
+                        <pic:nvPicPr>
+                          <pic:cNvPr id="0" name="Picture 3"/>
+                          <pic:cNvPicPr>
+                            <a:picLocks noChangeAspect="1" noChangeArrowheads="1"/>
+                          </pic:cNvPicPr>
+                        </pic:nvPicPr>
+                        <pic:blipFill>
+                          <a:blip r:embed="rId9" cstate="print">
+                            <a:extLst>
+                              <a:ext uri="{28A0092B-C50C-407E-A947-70E740481C1C}">
+                                <a14:useLocalDpi xmlns:a14="http://schemas.microsoft.com/office/drawing/2010/main" val="0"/>
+                              </a:ext>
+                            </a:extLst>
+                          </a:blip>
+                          <a:srcRect/>
+                          <a:stretch>
+                            <a:fillRect/>
+                          </a:stretch>
+                        </pic:blipFill>
+                        <pic:spPr bwMode="auto">
+                          <a:xfrm>
+                            <a:off x="0" y="0"/>
+                            <a:ext cx="647700" cy="647700"/>
+                          </a:xfrm>
+                          <a:prstGeom prst="rect">
+                            <a:avLst/>
+                          </a:prstGeom>
+                          <a:noFill/>
+                          <a:ln>
+                            <a:noFill/>
+                          </a:ln>
+                        </pic:spPr>
+                      </pic:pic>
+                    </a:graphicData>
+                  </a:graphic>
+                  <wp14:sizeRelH relativeFrom="margin">
+                    <wp14:pctWidth>0</wp14:pctWidth>
+                  </wp14:sizeRelH>
+                  <wp14:sizeRelV relativeFrom="margin">
+                    <wp14:pctHeight>0</wp14:pctHeight>
+                  </wp14:sizeRelV>
+                </wp:anchor>
+              </w:drawing>
+            </w:r>
+            <w:r>
+              <w:rPr>
+                <w:rFonts w:ascii="Consolas" w:hAnsi="Consolas" w:cs="Arial"/>
+                <w:b/>
+                <w:bCs/>
+                <w:color w:val="000000" w:themeColor="text1"/>
+                <w:sz w:val="32"/>
+                <w:szCs w:val="32"/>
+                <w:shd w:val="clear" w:color="auto" w:fill="FFFFFF"/>
+              </w:rPr>
+              <w:t>Football Club Internazionale Milano</w:t>
+            </w:r>
+          </w:p>
+          <w:p>
+            <w:pPr>
+              <w:pStyle w:val="Contedodatabela"/>
+              <w:tabs>
+                <w:tab w:val="left" w:pos="1560"/>
+              </w:tabs>
+              <w:spacing w:after="171" w:line="240" w:lineRule="auto"/>
+              <w:rPr>
+                <w:rFonts w:ascii="Consolas" w:hAnsi="Consolas"/>
+                <w:bCs/>
+                <w:i/>
+                <w:iCs/>
+                <w:sz w:val="28"/>
+                <w:szCs w:val="28"/>
+                <w:highlight w:val="lightGray"/>
+              </w:rPr>
+            </w:pPr>
+            <w:r>
+              <w:rPr>
+                <w:rFonts w:ascii="Consolas" w:hAnsi="Consolas"/>
+                <w:bCs/>
+                <w:i/>
+                <w:iCs/>
+                <w:sz w:val="28"/>
+                <w:szCs w:val="28"/>
+              </w:rPr>
+              <w:t>Bruno</w:t>
+            </w:r>
+            <w:r>
+              <w:rPr>
+                <w:rFonts w:ascii="Consolas" w:hAnsi="Consolas"/>
+                <w:bCs/>
+                <w:i/>
+                <w:iCs/>
+                <w:sz w:val="28"/>
+                <w:szCs w:val="28"/>
+              </w:rPr>
+              <w:tab/>
+            </w:r>
+          </w:p>
+        </w:tc>
+        <w:tc>
+          <w:tcPr>
+            <w:tcW w:w="1427" w:type="dxa"/>
+            <w:tcBorders>
+              <w:top w:val="single" w:sz="2" w:space="0" w:color="000001"/>
+              <w:left w:val="single" w:sz="2" w:space="0" w:color="000001"/>
+              <w:bottom w:val="single" w:sz="2" w:space="0" w:color="000001"/>
+              <w:right w:val="single" w:sz="2" w:space="0" w:color="000001"/>
+            </w:tcBorders>
+            <w:hideMark/>
+          </w:tcPr>
+          <w:p>
+            <w:pPr>
+              <w:pStyle w:val="Contedodatabela"/>
+              <w:spacing w:before="171" w:after="171"/>
+              <w:jc w:val="center"/>
+              <w:rPr>
+                <w:rFonts w:ascii="Consolas" w:hAnsi="Consolas"/>
+                <w:sz w:val="30"/>
+                <w:szCs w:val="30"/>
+              </w:rPr>
+            </w:pPr>
+            <w:r>
+              <w:rPr>
+                <w:rFonts w:ascii="Consolas" w:hAnsi="Consolas"/>
+                <w:sz w:val="30"/>
+                <w:szCs w:val="30"/>
+              </w:rPr>
+              <w:t>5</w:t>
+            </w:r>
+            <w:r>
+              <w:rPr>
+                <w:rFonts w:ascii="Consolas" w:hAnsi="Consolas"/>
+                <w:sz w:val="30"/>
+                <w:szCs w:val="30"/>
+              </w:rPr>
+              <w:t>º</w:t>
+            </w:r>
+          </w:p>
+        </w:tc>
+      </w:tr>
+      <w:tr>
+        <w:trPr>
+          <w:trHeight w:val="958"/>
+        </w:trPr>
+        <w:tc>
+          <w:tcPr>
+            <w:tcW w:w="8106" w:type="dxa"/>
+            <w:tcBorders>
+              <w:top w:val="single" w:sz="2" w:space="0" w:color="000001"/>
+              <w:left w:val="single" w:sz="2" w:space="0" w:color="000001"/>
+              <w:bottom w:val="single" w:sz="2" w:space="0" w:color="000001"/>
+              <w:right w:val="nil"/>
+            </w:tcBorders>
+          </w:tcPr>
+          <w:p>
+            <w:pPr>
+              <w:pStyle w:val="Contedodatabela"/>
+              <w:spacing w:after="217"/>
+              <w:rPr>
+                <w:rFonts w:ascii="Consolas" w:hAnsi="Consolas" w:cs="Arial"/>
+                <w:b/>
+                <w:sz w:val="32"/>
+                <w:szCs w:val="32"/>
+                <w:shd w:val="clear" w:color="auto" w:fill="FFFFFF"/>
+              </w:rPr>
+            </w:pPr>
+            <w:r>
+              <w:rPr>
+                <w:rFonts w:ascii="Consolas" w:hAnsi="Consolas" w:cs="Arial"/>
+                <w:b/>
+                <w:sz w:val="32"/>
+                <w:szCs w:val="32"/>
+                <w:shd w:val="clear" w:color="auto" w:fill="FFFFFF"/>
+              </w:rPr>
+              <w:t>Bayer 04 Leverkus</w:t>
+            </w:r>
+            <w:r>
+              <w:rPr>
+                <w:rFonts w:ascii="Consolas" w:hAnsi="Consolas"/>
+                <w:b/>
+                <w:bCs/>
+                <w:i/>
+                <w:iCs/>
+                <w:noProof/>
+                <w:sz w:val="32"/>
+                <w:szCs w:val="32"/>
+              </w:rPr>
+              <w:drawing>
+                <wp:anchor distT="0" distB="0" distL="114300" distR="114300" simplePos="0" relativeHeight="251798528" behindDoc="0" locked="0" layoutInCell="1" allowOverlap="1" wp14:anchorId="512A5AEB" wp14:editId="60EEC90E">
+                  <wp:simplePos x="0" y="0"/>
+                  <wp:positionH relativeFrom="column">
+                    <wp:posOffset>233680</wp:posOffset>
+                  </wp:positionH>
+                  <wp:positionV relativeFrom="paragraph">
+                    <wp:posOffset>19050</wp:posOffset>
+                  </wp:positionV>
+                  <wp:extent cx="802640" cy="611505"/>
+                  <wp:effectExtent l="0" t="0" r="0" b="0"/>
+                  <wp:wrapSquare wrapText="bothSides"/>
+                  <wp:docPr id="17" name="Imagem 17" descr="C:\Users\bmarinho\Downloads\Bayer_Leverkusen.png"/>
+                  <wp:cNvGraphicFramePr>
+                    <a:graphicFrameLocks xmlns:a="http://schemas.openxmlformats.org/drawingml/2006/main" noChangeAspect="1"/>
+                  </wp:cNvGraphicFramePr>
+                  <a:graphic xmlns:a="http://schemas.openxmlformats.org/drawingml/2006/main">
+                    <a:graphicData uri="http://schemas.openxmlformats.org/drawingml/2006/picture">
+                      <pic:pic xmlns:pic="http://schemas.openxmlformats.org/drawingml/2006/picture">
+                        <pic:nvPicPr>
+                          <pic:cNvPr id="0" name="Picture 6" descr="C:\Users\bmarinho\Downloads\Bayer_Leverkusen.png"/>
+                          <pic:cNvPicPr>
+                            <a:picLocks noChangeAspect="1" noChangeArrowheads="1"/>
+                          </pic:cNvPicPr>
+                        </pic:nvPicPr>
+                        <pic:blipFill>
+                          <a:blip r:embed="rId10" cstate="print">
+                            <a:extLst>
+                              <a:ext uri="{28A0092B-C50C-407E-A947-70E740481C1C}">
+                                <a14:useLocalDpi xmlns:a14="http://schemas.microsoft.com/office/drawing/2010/main" val="0"/>
+                              </a:ext>
+                            </a:extLst>
+                          </a:blip>
+                          <a:srcRect/>
+                          <a:stretch>
+                            <a:fillRect/>
+                          </a:stretch>
+                        </pic:blipFill>
+                        <pic:spPr bwMode="auto">
+                          <a:xfrm>
+                            <a:off x="0" y="0"/>
+                            <a:ext cx="802640" cy="611505"/>
+                          </a:xfrm>
+                          <a:prstGeom prst="rect">
+                            <a:avLst/>
+                          </a:prstGeom>
+                          <a:noFill/>
+                          <a:ln>
+                            <a:noFill/>
+                          </a:ln>
+                        </pic:spPr>
+                      </pic:pic>
+                    </a:graphicData>
+                  </a:graphic>
+                  <wp14:sizeRelH relativeFrom="margin">
+                    <wp14:pctWidth>0</wp14:pctWidth>
+                  </wp14:sizeRelH>
+                  <wp14:sizeRelV relativeFrom="margin">
+                    <wp14:pctHeight>0</wp14:pctHeight>
+                  </wp14:sizeRelV>
+                </wp:anchor>
+              </w:drawing>
+            </w:r>
+            <w:r>
+              <w:rPr>
+                <w:rFonts w:ascii="Consolas" w:hAnsi="Consolas" w:cs="Arial"/>
+                <w:b/>
+                <w:sz w:val="32"/>
+                <w:szCs w:val="32"/>
+                <w:shd w:val="clear" w:color="auto" w:fill="FFFFFF"/>
+              </w:rPr>
+              <w:t>en</w:t>
+            </w:r>
+          </w:p>
+          <w:p>
+            <w:pPr>
+              <w:rPr>
+                <w:rFonts w:ascii="Consolas" w:hAnsi="Consolas"/>
+                <w:i/>
+                <w:sz w:val="28"/>
+                <w:szCs w:val="28"/>
+              </w:rPr>
+            </w:pPr>
+            <w:r>
+              <w:rPr>
+                <w:rFonts w:ascii="Consolas" w:hAnsi="Consolas"/>
+                <w:i/>
+                <w:sz w:val="28"/>
+                <w:szCs w:val="28"/>
+              </w:rPr>
+              <w:t>Fer</w:t>
+            </w:r>
+            <w:r>
+              <w:rPr>
+                <w:rFonts w:ascii="Consolas" w:hAnsi="Consolas"/>
+                <w:i/>
+                <w:sz w:val="28"/>
+                <w:szCs w:val="28"/>
+              </w:rPr>
+              <w:t>nando</w:t>
+            </w:r>
+          </w:p>
+        </w:tc>
+        <w:tc>
+          <w:tcPr>
+            <w:tcW w:w="1427" w:type="dxa"/>
+            <w:tcBorders>
+              <w:top w:val="single" w:sz="2" w:space="0" w:color="000001"/>
+              <w:left w:val="single" w:sz="2" w:space="0" w:color="000001"/>
+              <w:bottom w:val="single" w:sz="2" w:space="0" w:color="000001"/>
+              <w:right w:val="single" w:sz="2" w:space="0" w:color="000001"/>
+            </w:tcBorders>
+          </w:tcPr>
+          <w:p>
+            <w:pPr>
+              <w:pStyle w:val="Contedodatabela"/>
+              <w:spacing w:before="171" w:after="171"/>
+              <w:jc w:val="center"/>
+              <w:rPr>
+                <w:rFonts w:ascii="Consolas" w:hAnsi="Consolas"/>
+                <w:sz w:val="30"/>
+                <w:szCs w:val="30"/>
+              </w:rPr>
+            </w:pPr>
+            <w:r>
+              <w:rPr>
+                <w:rFonts w:ascii="Consolas" w:hAnsi="Consolas"/>
+                <w:sz w:val="30"/>
+                <w:szCs w:val="30"/>
+              </w:rPr>
+              <w:t>6º</w:t>
+            </w:r>
+          </w:p>
+        </w:tc>
+      </w:tr>
+      <w:tr>
+        <w:trPr>
+          <w:trHeight w:val="958"/>
+        </w:trPr>
+        <w:tc>
+          <w:tcPr>
+            <w:tcW w:w="8106" w:type="dxa"/>
+            <w:tcBorders>
+              <w:top w:val="single" w:sz="2" w:space="0" w:color="000001"/>
+              <w:left w:val="single" w:sz="2" w:space="0" w:color="000001"/>
+              <w:bottom w:val="single" w:sz="2" w:space="0" w:color="000001"/>
+              <w:right w:val="nil"/>
+            </w:tcBorders>
+            <w:hideMark/>
+          </w:tcPr>
+          <w:p>
+            <w:pPr>
+              <w:pStyle w:val="Contedodatabela"/>
+              <w:spacing w:before="171" w:after="171"/>
+              <w:rPr>
+                <w:rFonts w:ascii="Consolas" w:hAnsi="Consolas" w:cs="Arial"/>
+                <w:b/>
+                <w:sz w:val="32"/>
+                <w:szCs w:val="32"/>
+                <w:shd w:val="clear" w:color="auto" w:fill="FFFFFF"/>
+              </w:rPr>
+            </w:pPr>
+            <w:r>
+              <w:rPr>
+                <w:rFonts w:ascii="Consolas" w:hAnsi="Consolas"/>
+                <w:b/>
+                <w:bCs/>
+                <w:i/>
+                <w:iCs/>
+                <w:noProof/>
+                <w:sz w:val="32"/>
+                <w:szCs w:val="32"/>
+              </w:rPr>
+              <w:drawing>
+                <wp:anchor distT="0" distB="0" distL="114300" distR="114300" simplePos="0" relativeHeight="251797504" behindDoc="0" locked="0" layoutInCell="1" allowOverlap="1" wp14:anchorId="421CF218" wp14:editId="6B805EA7">
+                  <wp:simplePos x="0" y="0"/>
+                  <wp:positionH relativeFrom="column">
+                    <wp:posOffset>339090</wp:posOffset>
+                  </wp:positionH>
+                  <wp:positionV relativeFrom="paragraph">
+                    <wp:posOffset>0</wp:posOffset>
+                  </wp:positionV>
+                  <wp:extent cx="611505" cy="719455"/>
+                  <wp:effectExtent l="0" t="0" r="0" b="4445"/>
+                  <wp:wrapSquare wrapText="bothSides"/>
+                  <wp:docPr id="20" name="Imagem 20" descr="C:\Users\bmarinho\Downloads\Arsenal.png"/>
+                  <wp:cNvGraphicFramePr>
+                    <a:graphicFrameLocks xmlns:a="http://schemas.openxmlformats.org/drawingml/2006/main" noChangeAspect="1"/>
+                  </wp:cNvGraphicFramePr>
+                  <a:graphic xmlns:a="http://schemas.openxmlformats.org/drawingml/2006/main">
+                    <a:graphicData uri="http://schemas.openxmlformats.org/drawingml/2006/picture">
+                      <pic:pic xmlns:pic="http://schemas.openxmlformats.org/drawingml/2006/picture">
+                        <pic:nvPicPr>
+                          <pic:cNvPr id="0" name="Picture 3" descr="C:\Users\bmarinho\Downloads\Arsenal.png"/>
+                          <pic:cNvPicPr>
+                            <a:picLocks noChangeAspect="1" noChangeArrowheads="1"/>
+                          </pic:cNvPicPr>
+                        </pic:nvPicPr>
+                        <pic:blipFill>
+                          <a:blip r:embed="rId12" cstate="print">
+                            <a:extLst>
+                              <a:ext uri="{28A0092B-C50C-407E-A947-70E740481C1C}">
+                                <a14:useLocalDpi xmlns:a14="http://schemas.microsoft.com/office/drawing/2010/main" val="0"/>
+                              </a:ext>
+                            </a:extLst>
+                          </a:blip>
+                          <a:srcRect/>
+                          <a:stretch>
+                            <a:fillRect/>
+                          </a:stretch>
+                        </pic:blipFill>
+                        <pic:spPr bwMode="auto">
+                          <a:xfrm>
+                            <a:off x="0" y="0"/>
+                            <a:ext cx="611505" cy="719455"/>
+                          </a:xfrm>
+                          <a:prstGeom prst="rect">
+                            <a:avLst/>
+                          </a:prstGeom>
+                          <a:noFill/>
+                          <a:ln>
+                            <a:noFill/>
+                          </a:ln>
+                        </pic:spPr>
+                      </pic:pic>
+                    </a:graphicData>
+                  </a:graphic>
+                </wp:anchor>
+              </w:drawing>
+            </w:r>
+            <w:r>
+              <w:rPr>
+                <w:rFonts w:ascii="Consolas" w:hAnsi="Consolas" w:cs="Arial"/>
+                <w:b/>
+                <w:sz w:val="32"/>
+                <w:szCs w:val="32"/>
+                <w:shd w:val="clear" w:color="auto" w:fill="FFFFFF"/>
+              </w:rPr>
+              <w:t>Arsenal Football Club</w:t>
+            </w:r>
+          </w:p>
+          <w:p>
+            <w:pPr>
+              <w:pStyle w:val="Contedodatabela"/>
+              <w:spacing w:before="171" w:after="171"/>
+              <w:rPr>
+                <w:rFonts w:ascii="Consolas" w:hAnsi="Consolas" w:cs="Arial"/>
+                <w:i/>
+                <w:sz w:val="28"/>
+                <w:szCs w:val="28"/>
+                <w:highlight w:val="lightGray"/>
+                <w:shd w:val="clear" w:color="auto" w:fill="FFFFFF"/>
+              </w:rPr>
+            </w:pPr>
+            <w:r>
+              <w:rPr>
+                <w:rFonts w:ascii="Consolas" w:hAnsi="Consolas" w:cs="Arial"/>
+                <w:i/>
+                <w:sz w:val="28"/>
+                <w:szCs w:val="28"/>
+                <w:shd w:val="clear" w:color="auto" w:fill="FFFFFF"/>
+              </w:rPr>
+              <w:t>Eudivan</w:t>
+            </w:r>
+          </w:p>
+        </w:tc>
+        <w:tc>
+          <w:tcPr>
+            <w:tcW w:w="1427" w:type="dxa"/>
+            <w:tcBorders>
+              <w:top w:val="single" w:sz="2" w:space="0" w:color="000001"/>
+              <w:left w:val="single" w:sz="2" w:space="0" w:color="000001"/>
+              <w:bottom w:val="single" w:sz="2" w:space="0" w:color="000001"/>
+              <w:right w:val="single" w:sz="2" w:space="0" w:color="000001"/>
+            </w:tcBorders>
+            <w:hideMark/>
+          </w:tcPr>
+          <w:p>
+            <w:pPr>
+              <w:pStyle w:val="Contedodatabela"/>
+              <w:spacing w:before="171" w:after="171"/>
+              <w:jc w:val="center"/>
+              <w:rPr>
+                <w:rFonts w:ascii="Consolas" w:hAnsi="Consolas"/>
+                <w:sz w:val="30"/>
+                <w:szCs w:val="30"/>
+              </w:rPr>
+            </w:pPr>
+            <w:r>
+              <w:rPr>
+                <w:rFonts w:ascii="Consolas" w:hAnsi="Consolas"/>
+                <w:sz w:val="30"/>
+                <w:szCs w:val="30"/>
+              </w:rPr>
+              <w:t>7º</w:t>
+            </w:r>
+          </w:p>
+        </w:tc>
+      </w:tr>
+      <w:tr>
+        <w:trPr>
+          <w:trHeight w:val="958"/>
+        </w:trPr>
+        <w:tc>
+          <w:tcPr>
+            <w:tcW w:w="8106" w:type="dxa"/>
+            <w:tcBorders>
+              <w:top w:val="single" w:sz="2" w:space="0" w:color="000001"/>
+              <w:left w:val="single" w:sz="2" w:space="0" w:color="000001"/>
+              <w:bottom w:val="single" w:sz="2" w:space="0" w:color="000001"/>
+              <w:right w:val="nil"/>
+            </w:tcBorders>
+            <w:hideMark/>
+          </w:tcPr>
+          <w:p>
+            <w:pPr>
+              <w:pStyle w:val="Contedodatabela"/>
+              <w:spacing w:after="0" w:line="360" w:lineRule="auto"/>
+              <w:jc w:val="both"/>
+              <w:rPr>
+                <w:rFonts w:ascii="Consolas" w:hAnsi="Consolas" w:cs="Arial"/>
+                <w:b/>
+                <w:sz w:val="32"/>
+                <w:szCs w:val="32"/>
+                <w:shd w:val="clear" w:color="auto" w:fill="FFFFFF"/>
+              </w:rPr>
+            </w:pPr>
+            <w:r>
+              <w:rPr>
+                <w:rFonts w:ascii="Consolas" w:hAnsi="Consolas"/>
+                <w:b/>
+                <w:bCs/>
+                <w:i/>
+                <w:iCs/>
+                <w:noProof/>
+                <w:sz w:val="32"/>
+                <w:szCs w:val="32"/>
+              </w:rPr>
+              <w:drawing>
+                <wp:anchor distT="0" distB="0" distL="114300" distR="114300" simplePos="0" relativeHeight="251796480" behindDoc="0" locked="0" layoutInCell="1" allowOverlap="1" wp14:anchorId="4D2F10DB" wp14:editId="21A67076">
+                  <wp:simplePos x="0" y="0"/>
+                  <wp:positionH relativeFrom="column">
+                    <wp:posOffset>234950</wp:posOffset>
+                  </wp:positionH>
+                  <wp:positionV relativeFrom="page">
+                    <wp:posOffset>0</wp:posOffset>
+                  </wp:positionV>
+                  <wp:extent cx="719455" cy="719455"/>
+                  <wp:effectExtent l="0" t="0" r="4445" b="4445"/>
+                  <wp:wrapSquare wrapText="bothSides"/>
+                  <wp:docPr id="14" name="Imagem 14" descr="C:\Users\bmarinho\Downloads\Bayern_Munic.png"/>
+                  <wp:cNvGraphicFramePr>
+                    <a:graphicFrameLocks xmlns:a="http://schemas.openxmlformats.org/drawingml/2006/main" noChangeAspect="1"/>
+                  </wp:cNvGraphicFramePr>
+                  <a:graphic xmlns:a="http://schemas.openxmlformats.org/drawingml/2006/main">
+                    <a:graphicData uri="http://schemas.openxmlformats.org/drawingml/2006/picture">
+                      <pic:pic xmlns:pic="http://schemas.openxmlformats.org/drawingml/2006/picture">
+                        <pic:nvPicPr>
+                          <pic:cNvPr id="0" name="Picture 7" descr="C:\Users\bmarinho\Downloads\Bayern_Munic.png"/>
+                          <pic:cNvPicPr>
+                            <a:picLocks noChangeAspect="1" noChangeArrowheads="1"/>
+                          </pic:cNvPicPr>
+                        </pic:nvPicPr>
+                        <pic:blipFill>
+                          <a:blip r:embed="rId14" cstate="print">
+                            <a:extLst>
+                              <a:ext uri="{28A0092B-C50C-407E-A947-70E740481C1C}">
+                                <a14:useLocalDpi xmlns:a14="http://schemas.microsoft.com/office/drawing/2010/main" val="0"/>
+                              </a:ext>
+                            </a:extLst>
+                          </a:blip>
+                          <a:srcRect/>
+                          <a:stretch>
+                            <a:fillRect/>
+                          </a:stretch>
+                        </pic:blipFill>
+                        <pic:spPr bwMode="auto">
+                          <a:xfrm>
+                            <a:off x="0" y="0"/>
+                            <a:ext cx="719455" cy="719455"/>
+                          </a:xfrm>
+                          <a:prstGeom prst="rect">
+                            <a:avLst/>
+                          </a:prstGeom>
+                          <a:noFill/>
+                          <a:ln>
+                            <a:noFill/>
+                          </a:ln>
+                        </pic:spPr>
+                      </pic:pic>
+                    </a:graphicData>
+                  </a:graphic>
+                </wp:anchor>
+              </w:drawing>
+            </w:r>
+            <w:r>
+              <w:rPr>
+                <w:rFonts w:ascii="Consolas" w:hAnsi="Consolas" w:cs="Arial"/>
+                <w:b/>
+                <w:sz w:val="32"/>
+                <w:szCs w:val="32"/>
+                <w:shd w:val="clear" w:color="auto" w:fill="FFFFFF"/>
+              </w:rPr>
+              <w:t>Fußball-Club Bayern München</w:t>
+            </w:r>
+          </w:p>
+          <w:p>
+            <w:pPr>
+              <w:pStyle w:val="Contedodatabela"/>
+              <w:spacing w:after="0" w:line="360" w:lineRule="auto"/>
+              <w:jc w:val="both"/>
+              <w:rPr>
+                <w:rFonts w:ascii="Consolas" w:hAnsi="Consolas" w:cs="Arial"/>
+                <w:sz w:val="32"/>
+                <w:szCs w:val="32"/>
+                <w:shd w:val="clear" w:color="auto" w:fill="FFFFFF"/>
+              </w:rPr>
+            </w:pPr>
+            <w:r>
+              <w:rPr>
+                <w:rFonts w:ascii="Consolas" w:hAnsi="Consolas" w:cs="Arial"/>
+                <w:i/>
+                <w:sz w:val="28"/>
+                <w:szCs w:val="28"/>
+                <w:shd w:val="clear" w:color="auto" w:fill="FFFFFF"/>
+              </w:rPr>
+              <w:t>Lucas</w:t>
+            </w:r>
+          </w:p>
+        </w:tc>
+        <w:tc>
+          <w:tcPr>
+            <w:tcW w:w="1427" w:type="dxa"/>
+            <w:tcBorders>
+              <w:top w:val="single" w:sz="2" w:space="0" w:color="000001"/>
+              <w:left w:val="single" w:sz="2" w:space="0" w:color="000001"/>
+              <w:bottom w:val="single" w:sz="2" w:space="0" w:color="000001"/>
+              <w:right w:val="single" w:sz="2" w:space="0" w:color="000001"/>
+            </w:tcBorders>
+            <w:hideMark/>
+          </w:tcPr>
+          <w:p>
+            <w:pPr>
+              <w:pStyle w:val="Contedodatabela"/>
+              <w:spacing w:before="171" w:after="171"/>
+              <w:jc w:val="center"/>
+              <w:rPr>
+                <w:rFonts w:ascii="Consolas" w:hAnsi="Consolas"/>
+                <w:sz w:val="30"/>
+                <w:szCs w:val="30"/>
+              </w:rPr>
+            </w:pPr>
+            <w:r>
+              <w:rPr>
+                <w:rFonts w:ascii="Consolas" w:hAnsi="Consolas"/>
+                <w:sz w:val="30"/>
+                <w:szCs w:val="30"/>
+              </w:rPr>
+              <w:t>8º</w:t>
+            </w:r>
+          </w:p>
+        </w:tc>
+      </w:tr>
+    </w:tbl>
+    <w:p>
+      <w:pPr>
+        <w:spacing w:after="217"/>
+        <w:jc w:val="right"/>
+        <w:rPr>
+          <w:b/>
+          <w:i/>
+        </w:rPr>
+      </w:pPr>
+      <w:r>
+        <w:rPr>
+          <w:b/>
+          <w:i/>
+        </w:rPr>
+        <w:t>“</w:t>
+      </w:r>
+      <w:r>
+        <w:rPr>
+          <w:b/>
+          <w:i/>
+        </w:rPr>
+        <w:t>Atualizado até o 5º TUF</w:t>
+      </w:r>
+      <w:r>
+        <w:rPr>
+          <w:b/>
+          <w:i/>
+        </w:rPr>
+        <w:t>”</w:t>
       </w:r>
     </w:p>
     <w:sectPr>
@@ -2603,7 +4207,7 @@
 </file>
 
 <file path=customXml/itemProps1.xml><?xml version="1.0" encoding="utf-8"?>
-<ds:datastoreItem xmlns:ds="http://schemas.openxmlformats.org/officeDocument/2006/customXml" ds:itemID="{F108ABBF-6D28-4CCD-B15D-C2BAE9486980}">
+<ds:datastoreItem xmlns:ds="http://schemas.openxmlformats.org/officeDocument/2006/customXml" ds:itemID="{BCB9A731-37DF-4D81-99AB-EB49E0FA2CC1}">
   <ds:schemaRefs>
     <ds:schemaRef ds:uri="http://schemas.openxmlformats.org/officeDocument/2006/bibliography"/>
   </ds:schemaRefs>

</xml_diff>

<commit_message>
Correção do clube Real Madrid
</commit_message>
<xml_diff>
--- a/Dados/Ranking.docx
+++ b/Dados/Ranking.docx
@@ -1,6 +1,6 @@
 
 <file path=word/document.xml><?xml version="1.0" encoding="utf-8"?>
-<w:document xmlns:wpc="http://schemas.microsoft.com/office/word/2010/wordprocessingCanvas" xmlns:cx="http://schemas.microsoft.com/office/drawing/2014/chartex" xmlns:cx1="http://schemas.microsoft.com/office/drawing/2015/9/8/chartex" xmlns:cx2="http://schemas.microsoft.com/office/drawing/2015/10/21/chartex" xmlns:cx3="http://schemas.microsoft.com/office/drawing/2016/5/9/chartex" xmlns:cx4="http://schemas.microsoft.com/office/drawing/2016/5/10/chartex" xmlns:cx5="http://schemas.microsoft.com/office/drawing/2016/5/11/chartex" xmlns:cx6="http://schemas.microsoft.com/office/drawing/2016/5/12/chartex" xmlns:cx7="http://schemas.microsoft.com/office/drawing/2016/5/13/chartex" xmlns:cx8="http://schemas.microsoft.com/office/drawing/2016/5/14/chartex" xmlns:mc="http://schemas.openxmlformats.org/markup-compatibility/2006" xmlns:aink="http://schemas.microsoft.com/office/drawing/2016/ink" xmlns:am3d="http://schemas.microsoft.com/office/drawing/2017/model3d" xmlns:o="urn:schemas-microsoft-com:office:office" xmlns:r="http://schemas.openxmlformats.org/officeDocument/2006/relationships" xmlns:m="http://schemas.openxmlformats.org/officeDocument/2006/math" xmlns:v="urn:schemas-microsoft-com:vml" xmlns:wp14="http://schemas.microsoft.com/office/word/2010/wordprocessingDrawing" xmlns:wp="http://schemas.openxmlformats.org/drawingml/2006/wordprocessingDrawing" xmlns:w10="urn:schemas-microsoft-com:office:word" xmlns:w="http://schemas.openxmlformats.org/wordprocessingml/2006/main" xmlns:w14="http://schemas.microsoft.com/office/word/2010/wordml" xmlns:w15="http://schemas.microsoft.com/office/word/2012/wordml" xmlns:w16cid="http://schemas.microsoft.com/office/word/2016/wordml/cid" xmlns:w16se="http://schemas.microsoft.com/office/word/2015/wordml/symex" xmlns:wpg="http://schemas.microsoft.com/office/word/2010/wordprocessingGroup" xmlns:wpi="http://schemas.microsoft.com/office/word/2010/wordprocessingInk" xmlns:wne="http://schemas.microsoft.com/office/word/2006/wordml" xmlns:wps="http://schemas.microsoft.com/office/word/2010/wordprocessingShape" mc:Ignorable="w14 w15 w16se w16cid wp14">
+<w:document xmlns:wpc="http://schemas.microsoft.com/office/word/2010/wordprocessingCanvas" xmlns:mc="http://schemas.openxmlformats.org/markup-compatibility/2006" xmlns:o="urn:schemas-microsoft-com:office:office" xmlns:r="http://schemas.openxmlformats.org/officeDocument/2006/relationships" xmlns:m="http://schemas.openxmlformats.org/officeDocument/2006/math" xmlns:v="urn:schemas-microsoft-com:vml" xmlns:wp14="http://schemas.microsoft.com/office/word/2010/wordprocessingDrawing" xmlns:wp="http://schemas.openxmlformats.org/drawingml/2006/wordprocessingDrawing" xmlns:w10="urn:schemas-microsoft-com:office:word" xmlns:w="http://schemas.openxmlformats.org/wordprocessingml/2006/main" xmlns:w14="http://schemas.microsoft.com/office/word/2010/wordml" xmlns:w15="http://schemas.microsoft.com/office/word/2012/wordml" xmlns:wpg="http://schemas.microsoft.com/office/word/2010/wordprocessingGroup" xmlns:wpi="http://schemas.microsoft.com/office/word/2010/wordprocessingInk" xmlns:wne="http://schemas.microsoft.com/office/word/2006/wordml" xmlns:wps="http://schemas.microsoft.com/office/word/2010/wordprocessingShape" mc:Ignorable="w14 w15 wp14">
   <w:body>
     <w:p>
       <w:pPr>
@@ -28,23 +28,7 @@
           <w:u w:val="single"/>
           <w:shd w:val="clear" w:color="auto" w:fill="FFFFFF"/>
         </w:rPr>
-        <w:t>Ranking da</w:t>
-      </w:r>
-      <w:bookmarkStart w:id="0" w:name="_GoBack"/>
-      <w:bookmarkEnd w:id="0"/>
-      <w:r>
-        <w:rPr>
-          <w:rFonts w:ascii="Algerian" w:eastAsia="Times New Roman" w:hAnsi="Algerian"/>
-          <w:b/>
-          <w:bCs/>
-          <w:color w:val="000000" w:themeColor="text1"/>
-          <w:sz w:val="44"/>
-          <w:szCs w:val="44"/>
-          <w:highlight w:val="yellow"/>
-          <w:u w:val="single"/>
-          <w:shd w:val="clear" w:color="auto" w:fill="FFFFFF"/>
-        </w:rPr>
-        <w:t xml:space="preserve"> FIFA (UERN)</w:t>
+        <w:t>Ranking da FIFA (UERN)</w:t>
       </w:r>
     </w:p>
     <w:p>
@@ -1926,7 +1910,7 @@
               </wp:anchor>
             </w:drawing>
           </mc:Choice>
-          <mc:Fallback>
+          <mc:Fallback xmlns:w16se="http://schemas.microsoft.com/office/word/2015/wordml/symex" xmlns:w16cid="http://schemas.microsoft.com/office/word/2016/wordml/cid" xmlns:am3d="http://schemas.microsoft.com/office/drawing/2017/model3d" xmlns:aink="http://schemas.microsoft.com/office/drawing/2016/ink" xmlns:cx8="http://schemas.microsoft.com/office/drawing/2016/5/14/chartex" xmlns:cx7="http://schemas.microsoft.com/office/drawing/2016/5/13/chartex" xmlns:cx6="http://schemas.microsoft.com/office/drawing/2016/5/12/chartex" xmlns:cx5="http://schemas.microsoft.com/office/drawing/2016/5/11/chartex" xmlns:cx4="http://schemas.microsoft.com/office/drawing/2016/5/10/chartex" xmlns:cx3="http://schemas.microsoft.com/office/drawing/2016/5/9/chartex" xmlns:cx2="http://schemas.microsoft.com/office/drawing/2015/10/21/chartex" xmlns:cx1="http://schemas.microsoft.com/office/drawing/2015/9/8/chartex" xmlns:cx="http://schemas.microsoft.com/office/drawing/2014/chartex">
             <w:pict>
               <v:rect w14:anchorId="428C1FDB" id="Retângulo 41" o:spid="_x0000_s1026" style="position:absolute;margin-left:-18.45pt;margin-top:11.65pt;width:213pt;height:32.25pt;z-index:251658240;visibility:visible;mso-wrap-style:square;mso-width-percent:0;mso-height-percent:0;mso-wrap-distance-left:9pt;mso-wrap-distance-top:0;mso-wrap-distance-right:9pt;mso-wrap-distance-bottom:0;mso-position-horizontal:absolute;mso-position-horizontal-relative:text;mso-position-vertical:absolute;mso-position-vertical-relative:text;mso-width-percent:0;mso-height-percent:0;mso-width-relative:page;mso-height-relative:page;v-text-anchor:middle" o:gfxdata="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" filled="f" stroked="f" strokeweight="1pt">
                 <v:textbox>
@@ -1947,7 +1931,7 @@
           </mc:Fallback>
         </mc:AlternateContent>
       </w:r>
-      <w:bookmarkStart w:id="1" w:name="__DdeLink__98_2002604492"/>
+      <w:bookmarkStart w:id="0" w:name="__DdeLink__98_2002604492"/>
       <w:r>
         <w:rPr>
           <w:rFonts w:ascii="Consolas" w:eastAsia="Times New Roman" w:hAnsi="Consolas"/>
@@ -2056,7 +2040,7 @@
         </w:rPr>
         <w:t xml:space="preserve">= 1 </w:t>
       </w:r>
-      <w:bookmarkEnd w:id="1"/>
+      <w:bookmarkEnd w:id="0"/>
       <w:r>
         <w:rPr>
           <w:rFonts w:ascii="Consolas" w:eastAsia="Times New Roman" w:hAnsi="Consolas"/>
@@ -3644,6 +3628,8 @@
             </w:r>
           </w:p>
         </w:tc>
+        <w:bookmarkStart w:id="1" w:name="_GoBack"/>
+        <w:bookmarkEnd w:id="1"/>
       </w:tr>
     </w:tbl>
     <w:p>
@@ -3682,7 +3668,25 @@
           <w:sz w:val="24"/>
           <w:szCs w:val="24"/>
         </w:rPr>
-        <w:t>º TUF”</w:t>
+        <w:t xml:space="preserve">º </w:t>
+      </w:r>
+      <w:r>
+        <w:rPr>
+          <w:b/>
+          <w:iCs/>
+          <w:sz w:val="24"/>
+          <w:szCs w:val="24"/>
+        </w:rPr>
+        <w:t>SCC</w:t>
+      </w:r>
+      <w:r>
+        <w:rPr>
+          <w:b/>
+          <w:iCs/>
+          <w:sz w:val="24"/>
+          <w:szCs w:val="24"/>
+        </w:rPr>
+        <w:t>”</w:t>
       </w:r>
     </w:p>
     <w:sectPr>
@@ -3696,7 +3700,7 @@
 </file>
 
 <file path=word/endnotes.xml><?xml version="1.0" encoding="utf-8"?>
-<w:endnotes xmlns:wpc="http://schemas.microsoft.com/office/word/2010/wordprocessingCanvas" xmlns:cx="http://schemas.microsoft.com/office/drawing/2014/chartex" xmlns:cx1="http://schemas.microsoft.com/office/drawing/2015/9/8/chartex" xmlns:cx2="http://schemas.microsoft.com/office/drawing/2015/10/21/chartex" xmlns:cx3="http://schemas.microsoft.com/office/drawing/2016/5/9/chartex" xmlns:cx4="http://schemas.microsoft.com/office/drawing/2016/5/10/chartex" xmlns:cx5="http://schemas.microsoft.com/office/drawing/2016/5/11/chartex" xmlns:cx6="http://schemas.microsoft.com/office/drawing/2016/5/12/chartex" xmlns:cx7="http://schemas.microsoft.com/office/drawing/2016/5/13/chartex" xmlns:cx8="http://schemas.microsoft.com/office/drawing/2016/5/14/chartex" xmlns:mc="http://schemas.openxmlformats.org/markup-compatibility/2006" xmlns:aink="http://schemas.microsoft.com/office/drawing/2016/ink" xmlns:am3d="http://schemas.microsoft.com/office/drawing/2017/model3d" xmlns:o="urn:schemas-microsoft-com:office:office" xmlns:r="http://schemas.openxmlformats.org/officeDocument/2006/relationships" xmlns:m="http://schemas.openxmlformats.org/officeDocument/2006/math" xmlns:v="urn:schemas-microsoft-com:vml" xmlns:wp14="http://schemas.microsoft.com/office/word/2010/wordprocessingDrawing" xmlns:wp="http://schemas.openxmlformats.org/drawingml/2006/wordprocessingDrawing" xmlns:w10="urn:schemas-microsoft-com:office:word" xmlns:w="http://schemas.openxmlformats.org/wordprocessingml/2006/main" xmlns:w14="http://schemas.microsoft.com/office/word/2010/wordml" xmlns:w15="http://schemas.microsoft.com/office/word/2012/wordml" xmlns:w16cid="http://schemas.microsoft.com/office/word/2016/wordml/cid" xmlns:w16se="http://schemas.microsoft.com/office/word/2015/wordml/symex" xmlns:wpg="http://schemas.microsoft.com/office/word/2010/wordprocessingGroup" xmlns:wpi="http://schemas.microsoft.com/office/word/2010/wordprocessingInk" xmlns:wne="http://schemas.microsoft.com/office/word/2006/wordml" xmlns:wps="http://schemas.microsoft.com/office/word/2010/wordprocessingShape" mc:Ignorable="w14 w15 w16se w16cid wp14">
+<w:endnotes xmlns:wpc="http://schemas.microsoft.com/office/word/2010/wordprocessingCanvas" xmlns:mc="http://schemas.openxmlformats.org/markup-compatibility/2006" xmlns:o="urn:schemas-microsoft-com:office:office" xmlns:r="http://schemas.openxmlformats.org/officeDocument/2006/relationships" xmlns:m="http://schemas.openxmlformats.org/officeDocument/2006/math" xmlns:v="urn:schemas-microsoft-com:vml" xmlns:wp14="http://schemas.microsoft.com/office/word/2010/wordprocessingDrawing" xmlns:wp="http://schemas.openxmlformats.org/drawingml/2006/wordprocessingDrawing" xmlns:w10="urn:schemas-microsoft-com:office:word" xmlns:w="http://schemas.openxmlformats.org/wordprocessingml/2006/main" xmlns:w14="http://schemas.microsoft.com/office/word/2010/wordml" xmlns:w15="http://schemas.microsoft.com/office/word/2012/wordml" xmlns:wpg="http://schemas.microsoft.com/office/word/2010/wordprocessingGroup" xmlns:wpi="http://schemas.microsoft.com/office/word/2010/wordprocessingInk" xmlns:wne="http://schemas.microsoft.com/office/word/2006/wordml" xmlns:wps="http://schemas.microsoft.com/office/word/2010/wordprocessingShape" mc:Ignorable="w14 w15 wp14">
   <w:endnote w:type="separator" w:id="-1">
     <w:p>
       <w:pPr>
@@ -3721,7 +3725,7 @@
 </file>
 
 <file path=word/footnotes.xml><?xml version="1.0" encoding="utf-8"?>
-<w:footnotes xmlns:wpc="http://schemas.microsoft.com/office/word/2010/wordprocessingCanvas" xmlns:cx="http://schemas.microsoft.com/office/drawing/2014/chartex" xmlns:cx1="http://schemas.microsoft.com/office/drawing/2015/9/8/chartex" xmlns:cx2="http://schemas.microsoft.com/office/drawing/2015/10/21/chartex" xmlns:cx3="http://schemas.microsoft.com/office/drawing/2016/5/9/chartex" xmlns:cx4="http://schemas.microsoft.com/office/drawing/2016/5/10/chartex" xmlns:cx5="http://schemas.microsoft.com/office/drawing/2016/5/11/chartex" xmlns:cx6="http://schemas.microsoft.com/office/drawing/2016/5/12/chartex" xmlns:cx7="http://schemas.microsoft.com/office/drawing/2016/5/13/chartex" xmlns:cx8="http://schemas.microsoft.com/office/drawing/2016/5/14/chartex" xmlns:mc="http://schemas.openxmlformats.org/markup-compatibility/2006" xmlns:aink="http://schemas.microsoft.com/office/drawing/2016/ink" xmlns:am3d="http://schemas.microsoft.com/office/drawing/2017/model3d" xmlns:o="urn:schemas-microsoft-com:office:office" xmlns:r="http://schemas.openxmlformats.org/officeDocument/2006/relationships" xmlns:m="http://schemas.openxmlformats.org/officeDocument/2006/math" xmlns:v="urn:schemas-microsoft-com:vml" xmlns:wp14="http://schemas.microsoft.com/office/word/2010/wordprocessingDrawing" xmlns:wp="http://schemas.openxmlformats.org/drawingml/2006/wordprocessingDrawing" xmlns:w10="urn:schemas-microsoft-com:office:word" xmlns:w="http://schemas.openxmlformats.org/wordprocessingml/2006/main" xmlns:w14="http://schemas.microsoft.com/office/word/2010/wordml" xmlns:w15="http://schemas.microsoft.com/office/word/2012/wordml" xmlns:w16cid="http://schemas.microsoft.com/office/word/2016/wordml/cid" xmlns:w16se="http://schemas.microsoft.com/office/word/2015/wordml/symex" xmlns:wpg="http://schemas.microsoft.com/office/word/2010/wordprocessingGroup" xmlns:wpi="http://schemas.microsoft.com/office/word/2010/wordprocessingInk" xmlns:wne="http://schemas.microsoft.com/office/word/2006/wordml" xmlns:wps="http://schemas.microsoft.com/office/word/2010/wordprocessingShape" mc:Ignorable="w14 w15 w16se w16cid wp14">
+<w:footnotes xmlns:wpc="http://schemas.microsoft.com/office/word/2010/wordprocessingCanvas" xmlns:mc="http://schemas.openxmlformats.org/markup-compatibility/2006" xmlns:o="urn:schemas-microsoft-com:office:office" xmlns:r="http://schemas.openxmlformats.org/officeDocument/2006/relationships" xmlns:m="http://schemas.openxmlformats.org/officeDocument/2006/math" xmlns:v="urn:schemas-microsoft-com:vml" xmlns:wp14="http://schemas.microsoft.com/office/word/2010/wordprocessingDrawing" xmlns:wp="http://schemas.openxmlformats.org/drawingml/2006/wordprocessingDrawing" xmlns:w10="urn:schemas-microsoft-com:office:word" xmlns:w="http://schemas.openxmlformats.org/wordprocessingml/2006/main" xmlns:w14="http://schemas.microsoft.com/office/word/2010/wordml" xmlns:w15="http://schemas.microsoft.com/office/word/2012/wordml" xmlns:wpg="http://schemas.microsoft.com/office/word/2010/wordprocessingGroup" xmlns:wpi="http://schemas.microsoft.com/office/word/2010/wordprocessingInk" xmlns:wne="http://schemas.microsoft.com/office/word/2006/wordml" xmlns:wps="http://schemas.microsoft.com/office/word/2010/wordprocessingShape" mc:Ignorable="w14 w15 wp14">
   <w:footnote w:type="separator" w:id="-1">
     <w:p>
       <w:pPr>
@@ -3746,7 +3750,7 @@
 </file>
 
 <file path=word/styles.xml><?xml version="1.0" encoding="utf-8"?>
-<w:styles xmlns:mc="http://schemas.openxmlformats.org/markup-compatibility/2006" xmlns:r="http://schemas.openxmlformats.org/officeDocument/2006/relationships" xmlns:w="http://schemas.openxmlformats.org/wordprocessingml/2006/main" xmlns:w14="http://schemas.microsoft.com/office/word/2010/wordml" xmlns:w15="http://schemas.microsoft.com/office/word/2012/wordml" xmlns:w16cid="http://schemas.microsoft.com/office/word/2016/wordml/cid" xmlns:w16se="http://schemas.microsoft.com/office/word/2015/wordml/symex" mc:Ignorable="w14 w15 w16se w16cid">
+<w:styles xmlns:mc="http://schemas.openxmlformats.org/markup-compatibility/2006" xmlns:r="http://schemas.openxmlformats.org/officeDocument/2006/relationships" xmlns:w="http://schemas.openxmlformats.org/wordprocessingml/2006/main" xmlns:w14="http://schemas.microsoft.com/office/word/2010/wordml" xmlns:w15="http://schemas.microsoft.com/office/word/2012/wordml" mc:Ignorable="w14 w15">
   <w:docDefaults>
     <w:rPrDefault>
       <w:rPr>
@@ -3762,7 +3766,7 @@
       </w:pPr>
     </w:pPrDefault>
   </w:docDefaults>
-  <w:latentStyles w:defLockedState="0" w:defUIPriority="99" w:defSemiHidden="0" w:defUnhideWhenUsed="0" w:defQFormat="0" w:count="376">
+  <w:latentStyles w:defLockedState="0" w:defUIPriority="99" w:defSemiHidden="0" w:defUnhideWhenUsed="0" w:defQFormat="0" w:count="371">
     <w:lsdException w:name="Normal" w:uiPriority="0" w:qFormat="1"/>
     <w:lsdException w:name="heading 1" w:uiPriority="9" w:qFormat="1"/>
     <w:lsdException w:name="heading 2" w:semiHidden="1" w:uiPriority="9" w:unhideWhenUsed="1" w:qFormat="1"/>
@@ -4134,11 +4138,6 @@
     <w:lsdException w:name="List Table 5 Dark Accent 6" w:uiPriority="50"/>
     <w:lsdException w:name="List Table 6 Colorful Accent 6" w:uiPriority="51"/>
     <w:lsdException w:name="List Table 7 Colorful Accent 6" w:uiPriority="52"/>
-    <w:lsdException w:name="Mention" w:semiHidden="1" w:unhideWhenUsed="1"/>
-    <w:lsdException w:name="Smart Hyperlink" w:semiHidden="1" w:unhideWhenUsed="1"/>
-    <w:lsdException w:name="Hashtag" w:semiHidden="1" w:unhideWhenUsed="1"/>
-    <w:lsdException w:name="Unresolved Mention" w:semiHidden="1" w:unhideWhenUsed="1"/>
-    <w:lsdException w:name="Smart Link" w:semiHidden="1" w:unhideWhenUsed="1"/>
   </w:latentStyles>
   <w:style w:type="paragraph" w:default="1" w:styleId="Normal">
     <w:name w:val="Normal"/>
@@ -4528,7 +4527,7 @@
 </file>
 
 <file path=customXml/itemProps1.xml><?xml version="1.0" encoding="utf-8"?>
-<ds:datastoreItem xmlns:ds="http://schemas.openxmlformats.org/officeDocument/2006/customXml" ds:itemID="{41863A4D-7C88-4F79-B820-13363D42524F}">
+<ds:datastoreItem xmlns:ds="http://schemas.openxmlformats.org/officeDocument/2006/customXml" ds:itemID="{2476630D-AEE4-4397-8F90-9574CF176CBF}">
   <ds:schemaRefs>
     <ds:schemaRef ds:uri="http://schemas.openxmlformats.org/officeDocument/2006/bibliography"/>
   </ds:schemaRefs>

</xml_diff>